<commit_message>
final changes to text?
</commit_message>
<xml_diff>
--- a/text/Supplementary_file.docx
+++ b/text/Supplementary_file.docx
@@ -142,6 +142,2068 @@
         </w:rPr>
         <w:br w:type="page"/>
       </w:r>
+    </w:p>
+    <w:p>
+      <w:pPr>
+        <w:rPr>
+          <w:rFonts w:ascii="Helvetica" w:hAnsi="Helvetica"/>
+        </w:rPr>
+      </w:pPr>
+      <w:bookmarkStart w:id="0" w:name="_GoBack"/>
+      <w:r>
+        <w:rPr>
+          <w:rFonts w:ascii="Helvetica" w:hAnsi="Helvetica"/>
+          <w:b/>
+        </w:rPr>
+        <w:lastRenderedPageBreak/>
+        <w:t>S1 Table</w:t>
+      </w:r>
+      <w:r>
+        <w:rPr>
+          <w:rFonts w:ascii="Helvetica" w:hAnsi="Helvetica"/>
+          <w:b/>
+        </w:rPr>
+        <w:t xml:space="preserve">: </w:t>
+      </w:r>
+      <w:r>
+        <w:rPr>
+          <w:rFonts w:ascii="Helvetica" w:hAnsi="Helvetica"/>
+          <w:b/>
+        </w:rPr>
+        <w:t>Feature importance in p</w:t>
+      </w:r>
+      <w:r>
+        <w:rPr>
+          <w:rFonts w:ascii="Helvetica" w:hAnsi="Helvetica"/>
+          <w:b/>
+        </w:rPr>
+        <w:t xml:space="preserve">rincipal component </w:t>
+      </w:r>
+      <w:r>
+        <w:rPr>
+          <w:rFonts w:ascii="Helvetica" w:hAnsi="Helvetica"/>
+          <w:b/>
+        </w:rPr>
+        <w:t>analysis</w:t>
+      </w:r>
+      <w:r>
+        <w:rPr>
+          <w:rFonts w:ascii="Helvetica" w:hAnsi="Helvetica"/>
+          <w:b/>
+        </w:rPr>
+        <w:t>.</w:t>
+      </w:r>
+      <w:r>
+        <w:rPr>
+          <w:rFonts w:ascii="Helvetica" w:hAnsi="Helvetica"/>
+        </w:rPr>
+        <w:t xml:space="preserve"> </w:t>
+      </w:r>
+      <w:r>
+        <w:rPr>
+          <w:rFonts w:ascii="Helvetica" w:hAnsi="Helvetica"/>
+        </w:rPr>
+        <w:t xml:space="preserve">Listed are the top 10 genes that contribute the most to the indicated </w:t>
+      </w:r>
+      <w:r>
+        <w:rPr>
+          <w:rFonts w:ascii="Helvetica" w:hAnsi="Helvetica"/>
+        </w:rPr>
+        <w:t>dataset and principal component.</w:t>
+      </w:r>
+    </w:p>
+    <w:bookmarkEnd w:id="0"/>
+    <w:p/>
+    <w:tbl>
+      <w:tblPr>
+        <w:tblStyle w:val="PlainTable2"/>
+        <w:tblW w:w="0" w:type="auto"/>
+        <w:tblLook w:val="06A0" w:firstRow="1" w:lastRow="0" w:firstColumn="1" w:lastColumn="0" w:noHBand="1" w:noVBand="1"/>
+      </w:tblPr>
+      <w:tblGrid>
+        <w:gridCol w:w="3126"/>
+        <w:gridCol w:w="3117"/>
+        <w:gridCol w:w="3117"/>
+      </w:tblGrid>
+      <w:tr>
+        <w:trPr>
+          <w:cnfStyle w:val="100000000000" w:firstRow="1" w:lastRow="0" w:firstColumn="0" w:lastColumn="0" w:oddVBand="0" w:evenVBand="0" w:oddHBand="0" w:evenHBand="0" w:firstRowFirstColumn="0" w:firstRowLastColumn="0" w:lastRowFirstColumn="0" w:lastRowLastColumn="0"/>
+        </w:trPr>
+        <w:tc>
+          <w:tcPr>
+            <w:cnfStyle w:val="001000000000" w:firstRow="0" w:lastRow="0" w:firstColumn="1" w:lastColumn="0" w:oddVBand="0" w:evenVBand="0" w:oddHBand="0" w:evenHBand="0" w:firstRowFirstColumn="0" w:firstRowLastColumn="0" w:lastRowFirstColumn="0" w:lastRowLastColumn="0"/>
+            <w:tcW w:w="3126" w:type="dxa"/>
+          </w:tcPr>
+          <w:p>
+            <w:pPr>
+              <w:pStyle w:val="Heading2"/>
+              <w:outlineLvl w:val="1"/>
+              <w:rPr>
+                <w:rFonts w:ascii="Helvetica" w:hAnsi="Helvetica"/>
+                <w:color w:val="000000" w:themeColor="text1"/>
+                <w:sz w:val="24"/>
+                <w:szCs w:val="24"/>
+              </w:rPr>
+            </w:pPr>
+          </w:p>
+        </w:tc>
+        <w:tc>
+          <w:tcPr>
+            <w:tcW w:w="3117" w:type="dxa"/>
+          </w:tcPr>
+          <w:p>
+            <w:pPr>
+              <w:pStyle w:val="Heading2"/>
+              <w:jc w:val="center"/>
+              <w:outlineLvl w:val="1"/>
+              <w:cnfStyle w:val="100000000000" w:firstRow="1" w:lastRow="0" w:firstColumn="0" w:lastColumn="0" w:oddVBand="0" w:evenVBand="0" w:oddHBand="0" w:evenHBand="0" w:firstRowFirstColumn="0" w:firstRowLastColumn="0" w:lastRowFirstColumn="0" w:lastRowLastColumn="0"/>
+              <w:rPr>
+                <w:rFonts w:ascii="Helvetica" w:hAnsi="Helvetica"/>
+                <w:color w:val="000000" w:themeColor="text1"/>
+                <w:sz w:val="24"/>
+                <w:szCs w:val="24"/>
+              </w:rPr>
+            </w:pPr>
+            <w:r>
+              <w:rPr>
+                <w:rFonts w:ascii="Helvetica" w:hAnsi="Helvetica"/>
+                <w:color w:val="000000" w:themeColor="text1"/>
+                <w:sz w:val="24"/>
+                <w:szCs w:val="24"/>
+              </w:rPr>
+              <w:t>PC1</w:t>
+            </w:r>
+          </w:p>
+        </w:tc>
+        <w:tc>
+          <w:tcPr>
+            <w:tcW w:w="3117" w:type="dxa"/>
+          </w:tcPr>
+          <w:p>
+            <w:pPr>
+              <w:pStyle w:val="Heading2"/>
+              <w:jc w:val="center"/>
+              <w:outlineLvl w:val="1"/>
+              <w:cnfStyle w:val="100000000000" w:firstRow="1" w:lastRow="0" w:firstColumn="0" w:lastColumn="0" w:oddVBand="0" w:evenVBand="0" w:oddHBand="0" w:evenHBand="0" w:firstRowFirstColumn="0" w:firstRowLastColumn="0" w:lastRowFirstColumn="0" w:lastRowLastColumn="0"/>
+              <w:rPr>
+                <w:rFonts w:ascii="Helvetica" w:hAnsi="Helvetica"/>
+                <w:color w:val="000000" w:themeColor="text1"/>
+                <w:sz w:val="24"/>
+                <w:szCs w:val="24"/>
+              </w:rPr>
+            </w:pPr>
+            <w:r>
+              <w:rPr>
+                <w:rFonts w:ascii="Helvetica" w:hAnsi="Helvetica"/>
+                <w:color w:val="000000" w:themeColor="text1"/>
+                <w:sz w:val="24"/>
+                <w:szCs w:val="24"/>
+              </w:rPr>
+              <w:t>PC2</w:t>
+            </w:r>
+          </w:p>
+        </w:tc>
+      </w:tr>
+      <w:tr>
+        <w:trPr>
+          <w:trHeight w:val="350"/>
+        </w:trPr>
+        <w:tc>
+          <w:tcPr>
+            <w:cnfStyle w:val="001000000000" w:firstRow="0" w:lastRow="0" w:firstColumn="1" w:lastColumn="0" w:oddVBand="0" w:evenVBand="0" w:oddHBand="0" w:evenHBand="0" w:firstRowFirstColumn="0" w:firstRowLastColumn="0" w:lastRowFirstColumn="0" w:lastRowLastColumn="0"/>
+            <w:tcW w:w="3126" w:type="dxa"/>
+          </w:tcPr>
+          <w:p>
+            <w:pPr>
+              <w:pStyle w:val="Heading2"/>
+              <w:outlineLvl w:val="1"/>
+              <w:rPr>
+                <w:rFonts w:ascii="Helvetica" w:hAnsi="Helvetica"/>
+                <w:color w:val="000000" w:themeColor="text1"/>
+                <w:sz w:val="24"/>
+                <w:szCs w:val="24"/>
+              </w:rPr>
+            </w:pPr>
+            <w:r>
+              <w:rPr>
+                <w:rFonts w:ascii="Helvetica" w:hAnsi="Helvetica"/>
+                <w:color w:val="000000" w:themeColor="text1"/>
+                <w:sz w:val="24"/>
+                <w:szCs w:val="24"/>
+              </w:rPr>
+              <w:t>mRNA</w:t>
+            </w:r>
+          </w:p>
+        </w:tc>
+        <w:tc>
+          <w:tcPr>
+            <w:tcW w:w="3117" w:type="dxa"/>
+            <w:vAlign w:val="bottom"/>
+          </w:tcPr>
+          <w:p>
+            <w:pPr>
+              <w:pStyle w:val="Heading2"/>
+              <w:jc w:val="center"/>
+              <w:outlineLvl w:val="1"/>
+              <w:cnfStyle w:val="000000000000" w:firstRow="0" w:lastRow="0" w:firstColumn="0" w:lastColumn="0" w:oddVBand="0" w:evenVBand="0" w:oddHBand="0" w:evenHBand="0" w:firstRowFirstColumn="0" w:firstRowLastColumn="0" w:lastRowFirstColumn="0" w:lastRowLastColumn="0"/>
+              <w:rPr>
+                <w:rFonts w:ascii="Helvetica" w:hAnsi="Helvetica"/>
+                <w:i/>
+                <w:color w:val="000000" w:themeColor="text1"/>
+                <w:sz w:val="24"/>
+                <w:szCs w:val="24"/>
+              </w:rPr>
+            </w:pPr>
+            <w:proofErr w:type="spellStart"/>
+            <w:r>
+              <w:rPr>
+                <w:rFonts w:ascii="Helvetica" w:hAnsi="Helvetica" w:cs="Calibri"/>
+                <w:i/>
+                <w:color w:val="000000"/>
+                <w:sz w:val="24"/>
+                <w:szCs w:val="24"/>
+              </w:rPr>
+              <w:t>ompF</w:t>
+            </w:r>
+            <w:proofErr w:type="spellEnd"/>
+          </w:p>
+        </w:tc>
+        <w:tc>
+          <w:tcPr>
+            <w:tcW w:w="3117" w:type="dxa"/>
+            <w:vAlign w:val="bottom"/>
+          </w:tcPr>
+          <w:p>
+            <w:pPr>
+              <w:pStyle w:val="Heading2"/>
+              <w:jc w:val="center"/>
+              <w:outlineLvl w:val="1"/>
+              <w:cnfStyle w:val="000000000000" w:firstRow="0" w:lastRow="0" w:firstColumn="0" w:lastColumn="0" w:oddVBand="0" w:evenVBand="0" w:oddHBand="0" w:evenHBand="0" w:firstRowFirstColumn="0" w:firstRowLastColumn="0" w:lastRowFirstColumn="0" w:lastRowLastColumn="0"/>
+              <w:rPr>
+                <w:rFonts w:ascii="Helvetica" w:hAnsi="Helvetica"/>
+                <w:i/>
+                <w:color w:val="000000" w:themeColor="text1"/>
+                <w:sz w:val="24"/>
+                <w:szCs w:val="24"/>
+              </w:rPr>
+            </w:pPr>
+            <w:proofErr w:type="spellStart"/>
+            <w:r>
+              <w:rPr>
+                <w:rFonts w:ascii="Helvetica" w:hAnsi="Helvetica" w:cs="Calibri"/>
+                <w:i/>
+                <w:color w:val="000000"/>
+                <w:sz w:val="24"/>
+                <w:szCs w:val="24"/>
+              </w:rPr>
+              <w:t>glpD</w:t>
+            </w:r>
+            <w:proofErr w:type="spellEnd"/>
+          </w:p>
+        </w:tc>
+      </w:tr>
+      <w:tr>
+        <w:tc>
+          <w:tcPr>
+            <w:cnfStyle w:val="001000000000" w:firstRow="0" w:lastRow="0" w:firstColumn="1" w:lastColumn="0" w:oddVBand="0" w:evenVBand="0" w:oddHBand="0" w:evenHBand="0" w:firstRowFirstColumn="0" w:firstRowLastColumn="0" w:lastRowFirstColumn="0" w:lastRowLastColumn="0"/>
+            <w:tcW w:w="3126" w:type="dxa"/>
+          </w:tcPr>
+          <w:p>
+            <w:pPr>
+              <w:pStyle w:val="Heading2"/>
+              <w:outlineLvl w:val="1"/>
+              <w:rPr>
+                <w:rFonts w:ascii="Helvetica" w:hAnsi="Helvetica"/>
+                <w:color w:val="000000" w:themeColor="text1"/>
+                <w:sz w:val="24"/>
+                <w:szCs w:val="24"/>
+              </w:rPr>
+            </w:pPr>
+          </w:p>
+        </w:tc>
+        <w:tc>
+          <w:tcPr>
+            <w:tcW w:w="3117" w:type="dxa"/>
+            <w:vAlign w:val="bottom"/>
+          </w:tcPr>
+          <w:p>
+            <w:pPr>
+              <w:pStyle w:val="Heading2"/>
+              <w:jc w:val="center"/>
+              <w:outlineLvl w:val="1"/>
+              <w:cnfStyle w:val="000000000000" w:firstRow="0" w:lastRow="0" w:firstColumn="0" w:lastColumn="0" w:oddVBand="0" w:evenVBand="0" w:oddHBand="0" w:evenHBand="0" w:firstRowFirstColumn="0" w:firstRowLastColumn="0" w:lastRowFirstColumn="0" w:lastRowLastColumn="0"/>
+              <w:rPr>
+                <w:rFonts w:ascii="Helvetica" w:hAnsi="Helvetica"/>
+                <w:i/>
+                <w:color w:val="000000" w:themeColor="text1"/>
+                <w:sz w:val="24"/>
+                <w:szCs w:val="24"/>
+              </w:rPr>
+            </w:pPr>
+            <w:proofErr w:type="spellStart"/>
+            <w:r>
+              <w:rPr>
+                <w:rFonts w:ascii="Helvetica" w:hAnsi="Helvetica" w:cs="Calibri"/>
+                <w:i/>
+                <w:color w:val="000000"/>
+                <w:sz w:val="24"/>
+                <w:szCs w:val="24"/>
+              </w:rPr>
+              <w:t>lpp</w:t>
+            </w:r>
+            <w:proofErr w:type="spellEnd"/>
+          </w:p>
+        </w:tc>
+        <w:tc>
+          <w:tcPr>
+            <w:tcW w:w="3117" w:type="dxa"/>
+            <w:vAlign w:val="bottom"/>
+          </w:tcPr>
+          <w:p>
+            <w:pPr>
+              <w:pStyle w:val="Heading2"/>
+              <w:jc w:val="center"/>
+              <w:outlineLvl w:val="1"/>
+              <w:cnfStyle w:val="000000000000" w:firstRow="0" w:lastRow="0" w:firstColumn="0" w:lastColumn="0" w:oddVBand="0" w:evenVBand="0" w:oddHBand="0" w:evenHBand="0" w:firstRowFirstColumn="0" w:firstRowLastColumn="0" w:lastRowFirstColumn="0" w:lastRowLastColumn="0"/>
+              <w:rPr>
+                <w:rFonts w:ascii="Helvetica" w:hAnsi="Helvetica"/>
+                <w:i/>
+                <w:color w:val="000000" w:themeColor="text1"/>
+                <w:sz w:val="24"/>
+                <w:szCs w:val="24"/>
+              </w:rPr>
+            </w:pPr>
+            <w:proofErr w:type="spellStart"/>
+            <w:r>
+              <w:rPr>
+                <w:rFonts w:ascii="Helvetica" w:hAnsi="Helvetica" w:cs="Calibri"/>
+                <w:i/>
+                <w:color w:val="000000"/>
+                <w:sz w:val="24"/>
+                <w:szCs w:val="24"/>
+              </w:rPr>
+              <w:t>glpX</w:t>
+            </w:r>
+            <w:proofErr w:type="spellEnd"/>
+          </w:p>
+        </w:tc>
+      </w:tr>
+      <w:tr>
+        <w:tc>
+          <w:tcPr>
+            <w:cnfStyle w:val="001000000000" w:firstRow="0" w:lastRow="0" w:firstColumn="1" w:lastColumn="0" w:oddVBand="0" w:evenVBand="0" w:oddHBand="0" w:evenHBand="0" w:firstRowFirstColumn="0" w:firstRowLastColumn="0" w:lastRowFirstColumn="0" w:lastRowLastColumn="0"/>
+            <w:tcW w:w="3126" w:type="dxa"/>
+          </w:tcPr>
+          <w:p>
+            <w:pPr>
+              <w:pStyle w:val="Heading2"/>
+              <w:outlineLvl w:val="1"/>
+              <w:rPr>
+                <w:rFonts w:ascii="Helvetica" w:hAnsi="Helvetica"/>
+                <w:color w:val="000000" w:themeColor="text1"/>
+                <w:sz w:val="24"/>
+                <w:szCs w:val="24"/>
+              </w:rPr>
+            </w:pPr>
+          </w:p>
+        </w:tc>
+        <w:tc>
+          <w:tcPr>
+            <w:tcW w:w="3117" w:type="dxa"/>
+            <w:vAlign w:val="bottom"/>
+          </w:tcPr>
+          <w:p>
+            <w:pPr>
+              <w:pStyle w:val="Heading2"/>
+              <w:jc w:val="center"/>
+              <w:outlineLvl w:val="1"/>
+              <w:cnfStyle w:val="000000000000" w:firstRow="0" w:lastRow="0" w:firstColumn="0" w:lastColumn="0" w:oddVBand="0" w:evenVBand="0" w:oddHBand="0" w:evenHBand="0" w:firstRowFirstColumn="0" w:firstRowLastColumn="0" w:lastRowFirstColumn="0" w:lastRowLastColumn="0"/>
+              <w:rPr>
+                <w:rFonts w:ascii="Helvetica" w:hAnsi="Helvetica"/>
+                <w:i/>
+                <w:color w:val="000000" w:themeColor="text1"/>
+                <w:sz w:val="24"/>
+                <w:szCs w:val="24"/>
+              </w:rPr>
+            </w:pPr>
+            <w:proofErr w:type="spellStart"/>
+            <w:r>
+              <w:rPr>
+                <w:rFonts w:ascii="Helvetica" w:hAnsi="Helvetica" w:cs="Calibri"/>
+                <w:i/>
+                <w:color w:val="000000"/>
+                <w:sz w:val="24"/>
+                <w:szCs w:val="24"/>
+              </w:rPr>
+              <w:t>yfiA</w:t>
+            </w:r>
+            <w:proofErr w:type="spellEnd"/>
+          </w:p>
+        </w:tc>
+        <w:tc>
+          <w:tcPr>
+            <w:tcW w:w="3117" w:type="dxa"/>
+            <w:vAlign w:val="bottom"/>
+          </w:tcPr>
+          <w:p>
+            <w:pPr>
+              <w:pStyle w:val="Heading2"/>
+              <w:jc w:val="center"/>
+              <w:outlineLvl w:val="1"/>
+              <w:cnfStyle w:val="000000000000" w:firstRow="0" w:lastRow="0" w:firstColumn="0" w:lastColumn="0" w:oddVBand="0" w:evenVBand="0" w:oddHBand="0" w:evenHBand="0" w:firstRowFirstColumn="0" w:firstRowLastColumn="0" w:lastRowFirstColumn="0" w:lastRowLastColumn="0"/>
+              <w:rPr>
+                <w:rFonts w:ascii="Helvetica" w:hAnsi="Helvetica"/>
+                <w:i/>
+                <w:color w:val="000000" w:themeColor="text1"/>
+                <w:sz w:val="24"/>
+                <w:szCs w:val="24"/>
+              </w:rPr>
+            </w:pPr>
+            <w:proofErr w:type="spellStart"/>
+            <w:r>
+              <w:rPr>
+                <w:rFonts w:ascii="Helvetica" w:hAnsi="Helvetica" w:cs="Calibri"/>
+                <w:i/>
+                <w:color w:val="000000"/>
+                <w:sz w:val="24"/>
+                <w:szCs w:val="24"/>
+              </w:rPr>
+              <w:t>garP</w:t>
+            </w:r>
+            <w:proofErr w:type="spellEnd"/>
+          </w:p>
+        </w:tc>
+      </w:tr>
+      <w:tr>
+        <w:tc>
+          <w:tcPr>
+            <w:cnfStyle w:val="001000000000" w:firstRow="0" w:lastRow="0" w:firstColumn="1" w:lastColumn="0" w:oddVBand="0" w:evenVBand="0" w:oddHBand="0" w:evenHBand="0" w:firstRowFirstColumn="0" w:firstRowLastColumn="0" w:lastRowFirstColumn="0" w:lastRowLastColumn="0"/>
+            <w:tcW w:w="3126" w:type="dxa"/>
+          </w:tcPr>
+          <w:p>
+            <w:pPr>
+              <w:pStyle w:val="Heading2"/>
+              <w:outlineLvl w:val="1"/>
+              <w:rPr>
+                <w:rFonts w:ascii="Helvetica" w:hAnsi="Helvetica"/>
+                <w:color w:val="000000" w:themeColor="text1"/>
+                <w:sz w:val="24"/>
+                <w:szCs w:val="24"/>
+              </w:rPr>
+            </w:pPr>
+          </w:p>
+        </w:tc>
+        <w:tc>
+          <w:tcPr>
+            <w:tcW w:w="3117" w:type="dxa"/>
+            <w:vAlign w:val="bottom"/>
+          </w:tcPr>
+          <w:p>
+            <w:pPr>
+              <w:pStyle w:val="Heading2"/>
+              <w:jc w:val="center"/>
+              <w:outlineLvl w:val="1"/>
+              <w:cnfStyle w:val="000000000000" w:firstRow="0" w:lastRow="0" w:firstColumn="0" w:lastColumn="0" w:oddVBand="0" w:evenVBand="0" w:oddHBand="0" w:evenHBand="0" w:firstRowFirstColumn="0" w:firstRowLastColumn="0" w:lastRowFirstColumn="0" w:lastRowLastColumn="0"/>
+              <w:rPr>
+                <w:rFonts w:ascii="Helvetica" w:hAnsi="Helvetica"/>
+                <w:i/>
+                <w:color w:val="000000" w:themeColor="text1"/>
+                <w:sz w:val="24"/>
+                <w:szCs w:val="24"/>
+              </w:rPr>
+            </w:pPr>
+            <w:proofErr w:type="spellStart"/>
+            <w:r>
+              <w:rPr>
+                <w:rFonts w:ascii="Helvetica" w:hAnsi="Helvetica" w:cs="Calibri"/>
+                <w:i/>
+                <w:color w:val="000000"/>
+                <w:sz w:val="24"/>
+                <w:szCs w:val="24"/>
+              </w:rPr>
+              <w:t>ompA</w:t>
+            </w:r>
+            <w:proofErr w:type="spellEnd"/>
+          </w:p>
+        </w:tc>
+        <w:tc>
+          <w:tcPr>
+            <w:tcW w:w="3117" w:type="dxa"/>
+            <w:vAlign w:val="bottom"/>
+          </w:tcPr>
+          <w:p>
+            <w:pPr>
+              <w:pStyle w:val="Heading2"/>
+              <w:jc w:val="center"/>
+              <w:outlineLvl w:val="1"/>
+              <w:cnfStyle w:val="000000000000" w:firstRow="0" w:lastRow="0" w:firstColumn="0" w:lastColumn="0" w:oddVBand="0" w:evenVBand="0" w:oddHBand="0" w:evenHBand="0" w:firstRowFirstColumn="0" w:firstRowLastColumn="0" w:lastRowFirstColumn="0" w:lastRowLastColumn="0"/>
+              <w:rPr>
+                <w:rFonts w:ascii="Helvetica" w:hAnsi="Helvetica"/>
+                <w:i/>
+                <w:color w:val="000000" w:themeColor="text1"/>
+                <w:sz w:val="24"/>
+                <w:szCs w:val="24"/>
+              </w:rPr>
+            </w:pPr>
+            <w:proofErr w:type="spellStart"/>
+            <w:r>
+              <w:rPr>
+                <w:rFonts w:ascii="Helvetica" w:hAnsi="Helvetica" w:cs="Calibri"/>
+                <w:i/>
+                <w:color w:val="000000"/>
+                <w:sz w:val="24"/>
+                <w:szCs w:val="24"/>
+              </w:rPr>
+              <w:t>glpT</w:t>
+            </w:r>
+            <w:proofErr w:type="spellEnd"/>
+          </w:p>
+        </w:tc>
+      </w:tr>
+      <w:tr>
+        <w:tc>
+          <w:tcPr>
+            <w:cnfStyle w:val="001000000000" w:firstRow="0" w:lastRow="0" w:firstColumn="1" w:lastColumn="0" w:oddVBand="0" w:evenVBand="0" w:oddHBand="0" w:evenHBand="0" w:firstRowFirstColumn="0" w:firstRowLastColumn="0" w:lastRowFirstColumn="0" w:lastRowLastColumn="0"/>
+            <w:tcW w:w="3126" w:type="dxa"/>
+          </w:tcPr>
+          <w:p>
+            <w:pPr>
+              <w:pStyle w:val="Heading2"/>
+              <w:outlineLvl w:val="1"/>
+              <w:rPr>
+                <w:rFonts w:ascii="Helvetica" w:hAnsi="Helvetica"/>
+                <w:color w:val="000000" w:themeColor="text1"/>
+                <w:sz w:val="24"/>
+                <w:szCs w:val="24"/>
+              </w:rPr>
+            </w:pPr>
+          </w:p>
+        </w:tc>
+        <w:tc>
+          <w:tcPr>
+            <w:tcW w:w="3117" w:type="dxa"/>
+            <w:vAlign w:val="bottom"/>
+          </w:tcPr>
+          <w:p>
+            <w:pPr>
+              <w:pStyle w:val="Heading2"/>
+              <w:jc w:val="center"/>
+              <w:outlineLvl w:val="1"/>
+              <w:cnfStyle w:val="000000000000" w:firstRow="0" w:lastRow="0" w:firstColumn="0" w:lastColumn="0" w:oddVBand="0" w:evenVBand="0" w:oddHBand="0" w:evenHBand="0" w:firstRowFirstColumn="0" w:firstRowLastColumn="0" w:lastRowFirstColumn="0" w:lastRowLastColumn="0"/>
+              <w:rPr>
+                <w:rFonts w:ascii="Helvetica" w:hAnsi="Helvetica"/>
+                <w:i/>
+                <w:color w:val="000000" w:themeColor="text1"/>
+                <w:sz w:val="24"/>
+                <w:szCs w:val="24"/>
+              </w:rPr>
+            </w:pPr>
+            <w:proofErr w:type="spellStart"/>
+            <w:r>
+              <w:rPr>
+                <w:rFonts w:ascii="Helvetica" w:hAnsi="Helvetica" w:cs="Calibri"/>
+                <w:i/>
+                <w:color w:val="000000"/>
+                <w:sz w:val="24"/>
+                <w:szCs w:val="24"/>
+              </w:rPr>
+              <w:t>lpxC</w:t>
+            </w:r>
+            <w:proofErr w:type="spellEnd"/>
+          </w:p>
+        </w:tc>
+        <w:tc>
+          <w:tcPr>
+            <w:tcW w:w="3117" w:type="dxa"/>
+            <w:vAlign w:val="bottom"/>
+          </w:tcPr>
+          <w:p>
+            <w:pPr>
+              <w:pStyle w:val="Heading2"/>
+              <w:jc w:val="center"/>
+              <w:outlineLvl w:val="1"/>
+              <w:cnfStyle w:val="000000000000" w:firstRow="0" w:lastRow="0" w:firstColumn="0" w:lastColumn="0" w:oddVBand="0" w:evenVBand="0" w:oddHBand="0" w:evenHBand="0" w:firstRowFirstColumn="0" w:firstRowLastColumn="0" w:lastRowFirstColumn="0" w:lastRowLastColumn="0"/>
+              <w:rPr>
+                <w:rFonts w:ascii="Helvetica" w:hAnsi="Helvetica"/>
+                <w:i/>
+                <w:color w:val="000000" w:themeColor="text1"/>
+                <w:sz w:val="24"/>
+                <w:szCs w:val="24"/>
+              </w:rPr>
+            </w:pPr>
+            <w:proofErr w:type="spellStart"/>
+            <w:r>
+              <w:rPr>
+                <w:rFonts w:ascii="Helvetica" w:hAnsi="Helvetica" w:cs="Calibri"/>
+                <w:i/>
+                <w:color w:val="000000"/>
+                <w:sz w:val="24"/>
+                <w:szCs w:val="24"/>
+              </w:rPr>
+              <w:t>glpF</w:t>
+            </w:r>
+            <w:proofErr w:type="spellEnd"/>
+          </w:p>
+        </w:tc>
+      </w:tr>
+      <w:tr>
+        <w:tc>
+          <w:tcPr>
+            <w:cnfStyle w:val="001000000000" w:firstRow="0" w:lastRow="0" w:firstColumn="1" w:lastColumn="0" w:oddVBand="0" w:evenVBand="0" w:oddHBand="0" w:evenHBand="0" w:firstRowFirstColumn="0" w:firstRowLastColumn="0" w:lastRowFirstColumn="0" w:lastRowLastColumn="0"/>
+            <w:tcW w:w="3126" w:type="dxa"/>
+          </w:tcPr>
+          <w:p>
+            <w:pPr>
+              <w:pStyle w:val="Heading2"/>
+              <w:outlineLvl w:val="1"/>
+              <w:rPr>
+                <w:rFonts w:ascii="Helvetica" w:hAnsi="Helvetica"/>
+                <w:color w:val="000000" w:themeColor="text1"/>
+                <w:sz w:val="24"/>
+                <w:szCs w:val="24"/>
+              </w:rPr>
+            </w:pPr>
+          </w:p>
+        </w:tc>
+        <w:tc>
+          <w:tcPr>
+            <w:tcW w:w="3117" w:type="dxa"/>
+            <w:vAlign w:val="bottom"/>
+          </w:tcPr>
+          <w:p>
+            <w:pPr>
+              <w:pStyle w:val="Heading2"/>
+              <w:jc w:val="center"/>
+              <w:outlineLvl w:val="1"/>
+              <w:cnfStyle w:val="000000000000" w:firstRow="0" w:lastRow="0" w:firstColumn="0" w:lastColumn="0" w:oddVBand="0" w:evenVBand="0" w:oddHBand="0" w:evenHBand="0" w:firstRowFirstColumn="0" w:firstRowLastColumn="0" w:lastRowFirstColumn="0" w:lastRowLastColumn="0"/>
+              <w:rPr>
+                <w:rFonts w:ascii="Helvetica" w:hAnsi="Helvetica"/>
+                <w:i/>
+                <w:color w:val="000000" w:themeColor="text1"/>
+                <w:sz w:val="24"/>
+                <w:szCs w:val="24"/>
+              </w:rPr>
+            </w:pPr>
+            <w:proofErr w:type="spellStart"/>
+            <w:r>
+              <w:rPr>
+                <w:rFonts w:ascii="Helvetica" w:hAnsi="Helvetica" w:cs="Calibri"/>
+                <w:i/>
+                <w:color w:val="000000"/>
+                <w:sz w:val="24"/>
+                <w:szCs w:val="24"/>
+              </w:rPr>
+              <w:t>cspA</w:t>
+            </w:r>
+            <w:proofErr w:type="spellEnd"/>
+          </w:p>
+        </w:tc>
+        <w:tc>
+          <w:tcPr>
+            <w:tcW w:w="3117" w:type="dxa"/>
+            <w:vAlign w:val="bottom"/>
+          </w:tcPr>
+          <w:p>
+            <w:pPr>
+              <w:pStyle w:val="Heading2"/>
+              <w:jc w:val="center"/>
+              <w:outlineLvl w:val="1"/>
+              <w:cnfStyle w:val="000000000000" w:firstRow="0" w:lastRow="0" w:firstColumn="0" w:lastColumn="0" w:oddVBand="0" w:evenVBand="0" w:oddHBand="0" w:evenHBand="0" w:firstRowFirstColumn="0" w:firstRowLastColumn="0" w:lastRowFirstColumn="0" w:lastRowLastColumn="0"/>
+              <w:rPr>
+                <w:rFonts w:ascii="Helvetica" w:hAnsi="Helvetica"/>
+                <w:i/>
+                <w:color w:val="000000" w:themeColor="text1"/>
+                <w:sz w:val="24"/>
+                <w:szCs w:val="24"/>
+              </w:rPr>
+            </w:pPr>
+            <w:proofErr w:type="spellStart"/>
+            <w:r>
+              <w:rPr>
+                <w:rFonts w:ascii="Helvetica" w:hAnsi="Helvetica" w:cs="Calibri"/>
+                <w:i/>
+                <w:color w:val="000000"/>
+                <w:sz w:val="24"/>
+                <w:szCs w:val="24"/>
+              </w:rPr>
+              <w:t>glpA</w:t>
+            </w:r>
+            <w:proofErr w:type="spellEnd"/>
+          </w:p>
+        </w:tc>
+      </w:tr>
+      <w:tr>
+        <w:tc>
+          <w:tcPr>
+            <w:cnfStyle w:val="001000000000" w:firstRow="0" w:lastRow="0" w:firstColumn="1" w:lastColumn="0" w:oddVBand="0" w:evenVBand="0" w:oddHBand="0" w:evenHBand="0" w:firstRowFirstColumn="0" w:firstRowLastColumn="0" w:lastRowFirstColumn="0" w:lastRowLastColumn="0"/>
+            <w:tcW w:w="3126" w:type="dxa"/>
+          </w:tcPr>
+          <w:p>
+            <w:pPr>
+              <w:pStyle w:val="Heading2"/>
+              <w:outlineLvl w:val="1"/>
+              <w:rPr>
+                <w:rFonts w:ascii="Helvetica" w:hAnsi="Helvetica"/>
+                <w:color w:val="000000" w:themeColor="text1"/>
+                <w:sz w:val="24"/>
+                <w:szCs w:val="24"/>
+              </w:rPr>
+            </w:pPr>
+          </w:p>
+        </w:tc>
+        <w:tc>
+          <w:tcPr>
+            <w:tcW w:w="3117" w:type="dxa"/>
+            <w:vAlign w:val="bottom"/>
+          </w:tcPr>
+          <w:p>
+            <w:pPr>
+              <w:pStyle w:val="Heading2"/>
+              <w:jc w:val="center"/>
+              <w:outlineLvl w:val="1"/>
+              <w:cnfStyle w:val="000000000000" w:firstRow="0" w:lastRow="0" w:firstColumn="0" w:lastColumn="0" w:oddVBand="0" w:evenVBand="0" w:oddHBand="0" w:evenHBand="0" w:firstRowFirstColumn="0" w:firstRowLastColumn="0" w:lastRowFirstColumn="0" w:lastRowLastColumn="0"/>
+              <w:rPr>
+                <w:rFonts w:ascii="Helvetica" w:hAnsi="Helvetica"/>
+                <w:i/>
+                <w:color w:val="000000" w:themeColor="text1"/>
+                <w:sz w:val="24"/>
+                <w:szCs w:val="24"/>
+              </w:rPr>
+            </w:pPr>
+            <w:proofErr w:type="spellStart"/>
+            <w:r>
+              <w:rPr>
+                <w:rFonts w:ascii="Helvetica" w:hAnsi="Helvetica" w:cs="Calibri"/>
+                <w:i/>
+                <w:color w:val="000000"/>
+                <w:sz w:val="24"/>
+                <w:szCs w:val="24"/>
+              </w:rPr>
+              <w:t>ychH</w:t>
+            </w:r>
+            <w:proofErr w:type="spellEnd"/>
+          </w:p>
+        </w:tc>
+        <w:tc>
+          <w:tcPr>
+            <w:tcW w:w="3117" w:type="dxa"/>
+            <w:vAlign w:val="bottom"/>
+          </w:tcPr>
+          <w:p>
+            <w:pPr>
+              <w:pStyle w:val="Heading2"/>
+              <w:jc w:val="center"/>
+              <w:outlineLvl w:val="1"/>
+              <w:cnfStyle w:val="000000000000" w:firstRow="0" w:lastRow="0" w:firstColumn="0" w:lastColumn="0" w:oddVBand="0" w:evenVBand="0" w:oddHBand="0" w:evenHBand="0" w:firstRowFirstColumn="0" w:firstRowLastColumn="0" w:lastRowFirstColumn="0" w:lastRowLastColumn="0"/>
+              <w:rPr>
+                <w:rFonts w:ascii="Helvetica" w:hAnsi="Helvetica"/>
+                <w:i/>
+                <w:color w:val="000000" w:themeColor="text1"/>
+                <w:sz w:val="24"/>
+                <w:szCs w:val="24"/>
+              </w:rPr>
+            </w:pPr>
+            <w:proofErr w:type="spellStart"/>
+            <w:r>
+              <w:rPr>
+                <w:rFonts w:ascii="Helvetica" w:hAnsi="Helvetica" w:cs="Calibri"/>
+                <w:i/>
+                <w:color w:val="000000"/>
+                <w:sz w:val="24"/>
+                <w:szCs w:val="24"/>
+              </w:rPr>
+              <w:t>menD</w:t>
+            </w:r>
+            <w:proofErr w:type="spellEnd"/>
+          </w:p>
+        </w:tc>
+      </w:tr>
+      <w:tr>
+        <w:tc>
+          <w:tcPr>
+            <w:cnfStyle w:val="001000000000" w:firstRow="0" w:lastRow="0" w:firstColumn="1" w:lastColumn="0" w:oddVBand="0" w:evenVBand="0" w:oddHBand="0" w:evenHBand="0" w:firstRowFirstColumn="0" w:firstRowLastColumn="0" w:lastRowFirstColumn="0" w:lastRowLastColumn="0"/>
+            <w:tcW w:w="3126" w:type="dxa"/>
+          </w:tcPr>
+          <w:p>
+            <w:pPr>
+              <w:pStyle w:val="Heading2"/>
+              <w:outlineLvl w:val="1"/>
+              <w:rPr>
+                <w:rFonts w:ascii="Helvetica" w:hAnsi="Helvetica"/>
+                <w:color w:val="000000" w:themeColor="text1"/>
+                <w:sz w:val="24"/>
+                <w:szCs w:val="24"/>
+              </w:rPr>
+            </w:pPr>
+          </w:p>
+        </w:tc>
+        <w:tc>
+          <w:tcPr>
+            <w:tcW w:w="3117" w:type="dxa"/>
+            <w:vAlign w:val="bottom"/>
+          </w:tcPr>
+          <w:p>
+            <w:pPr>
+              <w:pStyle w:val="Heading2"/>
+              <w:jc w:val="center"/>
+              <w:outlineLvl w:val="1"/>
+              <w:cnfStyle w:val="000000000000" w:firstRow="0" w:lastRow="0" w:firstColumn="0" w:lastColumn="0" w:oddVBand="0" w:evenVBand="0" w:oddHBand="0" w:evenHBand="0" w:firstRowFirstColumn="0" w:firstRowLastColumn="0" w:lastRowFirstColumn="0" w:lastRowLastColumn="0"/>
+              <w:rPr>
+                <w:rFonts w:ascii="Helvetica" w:hAnsi="Helvetica"/>
+                <w:i/>
+                <w:color w:val="000000" w:themeColor="text1"/>
+                <w:sz w:val="24"/>
+                <w:szCs w:val="24"/>
+              </w:rPr>
+            </w:pPr>
+            <w:proofErr w:type="spellStart"/>
+            <w:r>
+              <w:rPr>
+                <w:rFonts w:ascii="Helvetica" w:hAnsi="Helvetica" w:cs="Calibri"/>
+                <w:i/>
+                <w:color w:val="000000"/>
+                <w:sz w:val="24"/>
+                <w:szCs w:val="24"/>
+              </w:rPr>
+              <w:t>fadE</w:t>
+            </w:r>
+            <w:proofErr w:type="spellEnd"/>
+          </w:p>
+        </w:tc>
+        <w:tc>
+          <w:tcPr>
+            <w:tcW w:w="3117" w:type="dxa"/>
+            <w:vAlign w:val="bottom"/>
+          </w:tcPr>
+          <w:p>
+            <w:pPr>
+              <w:pStyle w:val="Heading2"/>
+              <w:jc w:val="center"/>
+              <w:outlineLvl w:val="1"/>
+              <w:cnfStyle w:val="000000000000" w:firstRow="0" w:lastRow="0" w:firstColumn="0" w:lastColumn="0" w:oddVBand="0" w:evenVBand="0" w:oddHBand="0" w:evenHBand="0" w:firstRowFirstColumn="0" w:firstRowLastColumn="0" w:lastRowFirstColumn="0" w:lastRowLastColumn="0"/>
+              <w:rPr>
+                <w:rFonts w:ascii="Helvetica" w:hAnsi="Helvetica"/>
+                <w:i/>
+                <w:color w:val="000000" w:themeColor="text1"/>
+                <w:sz w:val="24"/>
+                <w:szCs w:val="24"/>
+              </w:rPr>
+            </w:pPr>
+            <w:proofErr w:type="spellStart"/>
+            <w:r>
+              <w:rPr>
+                <w:rFonts w:ascii="Helvetica" w:hAnsi="Helvetica" w:cs="Calibri"/>
+                <w:i/>
+                <w:color w:val="000000"/>
+                <w:sz w:val="24"/>
+                <w:szCs w:val="24"/>
+              </w:rPr>
+              <w:t>ygfA</w:t>
+            </w:r>
+            <w:proofErr w:type="spellEnd"/>
+          </w:p>
+        </w:tc>
+      </w:tr>
+      <w:tr>
+        <w:tc>
+          <w:tcPr>
+            <w:cnfStyle w:val="001000000000" w:firstRow="0" w:lastRow="0" w:firstColumn="1" w:lastColumn="0" w:oddVBand="0" w:evenVBand="0" w:oddHBand="0" w:evenHBand="0" w:firstRowFirstColumn="0" w:firstRowLastColumn="0" w:lastRowFirstColumn="0" w:lastRowLastColumn="0"/>
+            <w:tcW w:w="3126" w:type="dxa"/>
+          </w:tcPr>
+          <w:p>
+            <w:pPr>
+              <w:pStyle w:val="Heading2"/>
+              <w:outlineLvl w:val="1"/>
+              <w:rPr>
+                <w:rFonts w:ascii="Helvetica" w:hAnsi="Helvetica"/>
+                <w:color w:val="000000" w:themeColor="text1"/>
+                <w:sz w:val="24"/>
+                <w:szCs w:val="24"/>
+              </w:rPr>
+            </w:pPr>
+          </w:p>
+        </w:tc>
+        <w:tc>
+          <w:tcPr>
+            <w:tcW w:w="3117" w:type="dxa"/>
+            <w:vAlign w:val="bottom"/>
+          </w:tcPr>
+          <w:p>
+            <w:pPr>
+              <w:pStyle w:val="Heading2"/>
+              <w:jc w:val="center"/>
+              <w:outlineLvl w:val="1"/>
+              <w:cnfStyle w:val="000000000000" w:firstRow="0" w:lastRow="0" w:firstColumn="0" w:lastColumn="0" w:oddVBand="0" w:evenVBand="0" w:oddHBand="0" w:evenHBand="0" w:firstRowFirstColumn="0" w:firstRowLastColumn="0" w:lastRowFirstColumn="0" w:lastRowLastColumn="0"/>
+              <w:rPr>
+                <w:rFonts w:ascii="Helvetica" w:hAnsi="Helvetica"/>
+                <w:i/>
+                <w:color w:val="000000" w:themeColor="text1"/>
+                <w:sz w:val="24"/>
+                <w:szCs w:val="24"/>
+              </w:rPr>
+            </w:pPr>
+            <w:proofErr w:type="spellStart"/>
+            <w:r>
+              <w:rPr>
+                <w:rFonts w:ascii="Helvetica" w:hAnsi="Helvetica" w:cs="Calibri"/>
+                <w:i/>
+                <w:color w:val="000000"/>
+                <w:sz w:val="24"/>
+                <w:szCs w:val="24"/>
+              </w:rPr>
+              <w:t>icdA</w:t>
+            </w:r>
+            <w:proofErr w:type="spellEnd"/>
+          </w:p>
+        </w:tc>
+        <w:tc>
+          <w:tcPr>
+            <w:tcW w:w="3117" w:type="dxa"/>
+            <w:vAlign w:val="bottom"/>
+          </w:tcPr>
+          <w:p>
+            <w:pPr>
+              <w:pStyle w:val="Heading2"/>
+              <w:jc w:val="center"/>
+              <w:outlineLvl w:val="1"/>
+              <w:cnfStyle w:val="000000000000" w:firstRow="0" w:lastRow="0" w:firstColumn="0" w:lastColumn="0" w:oddVBand="0" w:evenVBand="0" w:oddHBand="0" w:evenHBand="0" w:firstRowFirstColumn="0" w:firstRowLastColumn="0" w:lastRowFirstColumn="0" w:lastRowLastColumn="0"/>
+              <w:rPr>
+                <w:rFonts w:ascii="Helvetica" w:hAnsi="Helvetica"/>
+                <w:i/>
+                <w:color w:val="000000" w:themeColor="text1"/>
+                <w:sz w:val="24"/>
+                <w:szCs w:val="24"/>
+              </w:rPr>
+            </w:pPr>
+            <w:proofErr w:type="spellStart"/>
+            <w:r>
+              <w:rPr>
+                <w:rFonts w:ascii="Helvetica" w:hAnsi="Helvetica" w:cs="Calibri"/>
+                <w:i/>
+                <w:color w:val="000000"/>
+                <w:sz w:val="24"/>
+                <w:szCs w:val="24"/>
+              </w:rPr>
+              <w:t>mdlA</w:t>
+            </w:r>
+            <w:proofErr w:type="spellEnd"/>
+          </w:p>
+        </w:tc>
+      </w:tr>
+      <w:tr>
+        <w:tc>
+          <w:tcPr>
+            <w:cnfStyle w:val="001000000000" w:firstRow="0" w:lastRow="0" w:firstColumn="1" w:lastColumn="0" w:oddVBand="0" w:evenVBand="0" w:oddHBand="0" w:evenHBand="0" w:firstRowFirstColumn="0" w:firstRowLastColumn="0" w:lastRowFirstColumn="0" w:lastRowLastColumn="0"/>
+            <w:tcW w:w="3126" w:type="dxa"/>
+            <w:tcBorders>
+              <w:bottom w:val="nil"/>
+            </w:tcBorders>
+          </w:tcPr>
+          <w:p>
+            <w:pPr>
+              <w:pStyle w:val="Heading2"/>
+              <w:outlineLvl w:val="1"/>
+              <w:rPr>
+                <w:rFonts w:ascii="Helvetica" w:hAnsi="Helvetica"/>
+                <w:color w:val="000000" w:themeColor="text1"/>
+                <w:sz w:val="24"/>
+                <w:szCs w:val="24"/>
+              </w:rPr>
+            </w:pPr>
+          </w:p>
+        </w:tc>
+        <w:tc>
+          <w:tcPr>
+            <w:tcW w:w="3117" w:type="dxa"/>
+            <w:tcBorders>
+              <w:bottom w:val="nil"/>
+            </w:tcBorders>
+            <w:vAlign w:val="bottom"/>
+          </w:tcPr>
+          <w:p>
+            <w:pPr>
+              <w:pStyle w:val="Heading2"/>
+              <w:jc w:val="center"/>
+              <w:outlineLvl w:val="1"/>
+              <w:cnfStyle w:val="000000000000" w:firstRow="0" w:lastRow="0" w:firstColumn="0" w:lastColumn="0" w:oddVBand="0" w:evenVBand="0" w:oddHBand="0" w:evenHBand="0" w:firstRowFirstColumn="0" w:firstRowLastColumn="0" w:lastRowFirstColumn="0" w:lastRowLastColumn="0"/>
+              <w:rPr>
+                <w:rFonts w:ascii="Helvetica" w:hAnsi="Helvetica"/>
+                <w:i/>
+                <w:color w:val="000000" w:themeColor="text1"/>
+                <w:sz w:val="24"/>
+                <w:szCs w:val="24"/>
+              </w:rPr>
+            </w:pPr>
+            <w:proofErr w:type="spellStart"/>
+            <w:r>
+              <w:rPr>
+                <w:rFonts w:ascii="Helvetica" w:hAnsi="Helvetica" w:cs="Calibri"/>
+                <w:i/>
+                <w:color w:val="000000"/>
+                <w:sz w:val="24"/>
+                <w:szCs w:val="24"/>
+              </w:rPr>
+              <w:t>tufA</w:t>
+            </w:r>
+            <w:proofErr w:type="spellEnd"/>
+          </w:p>
+        </w:tc>
+        <w:tc>
+          <w:tcPr>
+            <w:tcW w:w="3117" w:type="dxa"/>
+            <w:tcBorders>
+              <w:bottom w:val="nil"/>
+            </w:tcBorders>
+            <w:vAlign w:val="bottom"/>
+          </w:tcPr>
+          <w:p>
+            <w:pPr>
+              <w:pStyle w:val="Heading2"/>
+              <w:jc w:val="center"/>
+              <w:outlineLvl w:val="1"/>
+              <w:cnfStyle w:val="000000000000" w:firstRow="0" w:lastRow="0" w:firstColumn="0" w:lastColumn="0" w:oddVBand="0" w:evenVBand="0" w:oddHBand="0" w:evenHBand="0" w:firstRowFirstColumn="0" w:firstRowLastColumn="0" w:lastRowFirstColumn="0" w:lastRowLastColumn="0"/>
+              <w:rPr>
+                <w:rFonts w:ascii="Helvetica" w:hAnsi="Helvetica"/>
+                <w:i/>
+                <w:color w:val="000000" w:themeColor="text1"/>
+                <w:sz w:val="24"/>
+                <w:szCs w:val="24"/>
+              </w:rPr>
+            </w:pPr>
+            <w:proofErr w:type="spellStart"/>
+            <w:r>
+              <w:rPr>
+                <w:rFonts w:ascii="Helvetica" w:hAnsi="Helvetica" w:cs="Calibri"/>
+                <w:i/>
+                <w:color w:val="000000"/>
+                <w:sz w:val="24"/>
+                <w:szCs w:val="24"/>
+              </w:rPr>
+              <w:t>nanA</w:t>
+            </w:r>
+            <w:proofErr w:type="spellEnd"/>
+          </w:p>
+        </w:tc>
+      </w:tr>
+      <w:tr>
+        <w:tc>
+          <w:tcPr>
+            <w:cnfStyle w:val="001000000000" w:firstRow="0" w:lastRow="0" w:firstColumn="1" w:lastColumn="0" w:oddVBand="0" w:evenVBand="0" w:oddHBand="0" w:evenHBand="0" w:firstRowFirstColumn="0" w:firstRowLastColumn="0" w:lastRowFirstColumn="0" w:lastRowLastColumn="0"/>
+            <w:tcW w:w="3126" w:type="dxa"/>
+            <w:tcBorders>
+              <w:top w:val="nil"/>
+              <w:bottom w:val="single" w:sz="4" w:space="0" w:color="auto"/>
+            </w:tcBorders>
+          </w:tcPr>
+          <w:p>
+            <w:pPr>
+              <w:pStyle w:val="Heading2"/>
+              <w:outlineLvl w:val="1"/>
+              <w:rPr>
+                <w:rFonts w:ascii="Helvetica" w:hAnsi="Helvetica"/>
+                <w:color w:val="000000" w:themeColor="text1"/>
+                <w:sz w:val="24"/>
+                <w:szCs w:val="24"/>
+              </w:rPr>
+            </w:pPr>
+          </w:p>
+        </w:tc>
+        <w:tc>
+          <w:tcPr>
+            <w:tcW w:w="3117" w:type="dxa"/>
+            <w:tcBorders>
+              <w:top w:val="nil"/>
+              <w:bottom w:val="single" w:sz="4" w:space="0" w:color="auto"/>
+            </w:tcBorders>
+          </w:tcPr>
+          <w:p>
+            <w:pPr>
+              <w:pStyle w:val="Heading2"/>
+              <w:jc w:val="center"/>
+              <w:outlineLvl w:val="1"/>
+              <w:cnfStyle w:val="000000000000" w:firstRow="0" w:lastRow="0" w:firstColumn="0" w:lastColumn="0" w:oddVBand="0" w:evenVBand="0" w:oddHBand="0" w:evenHBand="0" w:firstRowFirstColumn="0" w:firstRowLastColumn="0" w:lastRowFirstColumn="0" w:lastRowLastColumn="0"/>
+              <w:rPr>
+                <w:rFonts w:ascii="Helvetica" w:hAnsi="Helvetica"/>
+                <w:color w:val="000000" w:themeColor="text1"/>
+                <w:sz w:val="24"/>
+                <w:szCs w:val="24"/>
+              </w:rPr>
+            </w:pPr>
+          </w:p>
+        </w:tc>
+        <w:tc>
+          <w:tcPr>
+            <w:tcW w:w="3117" w:type="dxa"/>
+            <w:tcBorders>
+              <w:top w:val="nil"/>
+              <w:bottom w:val="single" w:sz="4" w:space="0" w:color="auto"/>
+            </w:tcBorders>
+          </w:tcPr>
+          <w:p>
+            <w:pPr>
+              <w:pStyle w:val="Heading2"/>
+              <w:outlineLvl w:val="1"/>
+              <w:cnfStyle w:val="000000000000" w:firstRow="0" w:lastRow="0" w:firstColumn="0" w:lastColumn="0" w:oddVBand="0" w:evenVBand="0" w:oddHBand="0" w:evenHBand="0" w:firstRowFirstColumn="0" w:firstRowLastColumn="0" w:lastRowFirstColumn="0" w:lastRowLastColumn="0"/>
+              <w:rPr>
+                <w:rFonts w:ascii="Helvetica" w:hAnsi="Helvetica"/>
+                <w:color w:val="000000" w:themeColor="text1"/>
+                <w:sz w:val="24"/>
+                <w:szCs w:val="24"/>
+              </w:rPr>
+            </w:pPr>
+          </w:p>
+        </w:tc>
+      </w:tr>
+      <w:tr>
+        <w:tc>
+          <w:tcPr>
+            <w:cnfStyle w:val="001000000000" w:firstRow="0" w:lastRow="0" w:firstColumn="1" w:lastColumn="0" w:oddVBand="0" w:evenVBand="0" w:oddHBand="0" w:evenHBand="0" w:firstRowFirstColumn="0" w:firstRowLastColumn="0" w:lastRowFirstColumn="0" w:lastRowLastColumn="0"/>
+            <w:tcW w:w="3126" w:type="dxa"/>
+            <w:tcBorders>
+              <w:top w:val="single" w:sz="4" w:space="0" w:color="auto"/>
+            </w:tcBorders>
+          </w:tcPr>
+          <w:p>
+            <w:pPr>
+              <w:pStyle w:val="Heading2"/>
+              <w:outlineLvl w:val="1"/>
+              <w:rPr>
+                <w:rFonts w:ascii="Helvetica" w:hAnsi="Helvetica"/>
+                <w:color w:val="000000" w:themeColor="text1"/>
+                <w:sz w:val="24"/>
+                <w:szCs w:val="24"/>
+              </w:rPr>
+            </w:pPr>
+            <w:r>
+              <w:rPr>
+                <w:rFonts w:ascii="Helvetica" w:hAnsi="Helvetica"/>
+                <w:color w:val="000000" w:themeColor="text1"/>
+                <w:sz w:val="24"/>
+                <w:szCs w:val="24"/>
+              </w:rPr>
+              <w:t>Protein</w:t>
+            </w:r>
+          </w:p>
+        </w:tc>
+        <w:tc>
+          <w:tcPr>
+            <w:tcW w:w="3117" w:type="dxa"/>
+            <w:tcBorders>
+              <w:top w:val="single" w:sz="4" w:space="0" w:color="auto"/>
+            </w:tcBorders>
+            <w:vAlign w:val="bottom"/>
+          </w:tcPr>
+          <w:p>
+            <w:pPr>
+              <w:pStyle w:val="Heading2"/>
+              <w:jc w:val="center"/>
+              <w:outlineLvl w:val="1"/>
+              <w:cnfStyle w:val="000000000000" w:firstRow="0" w:lastRow="0" w:firstColumn="0" w:lastColumn="0" w:oddVBand="0" w:evenVBand="0" w:oddHBand="0" w:evenHBand="0" w:firstRowFirstColumn="0" w:firstRowLastColumn="0" w:lastRowFirstColumn="0" w:lastRowLastColumn="0"/>
+              <w:rPr>
+                <w:rFonts w:ascii="Helvetica" w:hAnsi="Helvetica"/>
+                <w:i/>
+                <w:color w:val="000000" w:themeColor="text1"/>
+                <w:sz w:val="24"/>
+                <w:szCs w:val="24"/>
+              </w:rPr>
+            </w:pPr>
+            <w:proofErr w:type="spellStart"/>
+            <w:r>
+              <w:rPr>
+                <w:rFonts w:ascii="Helvetica" w:hAnsi="Helvetica" w:cs="Calibri"/>
+                <w:i/>
+                <w:color w:val="000000"/>
+                <w:sz w:val="24"/>
+                <w:szCs w:val="24"/>
+              </w:rPr>
+              <w:t>groEL</w:t>
+            </w:r>
+            <w:proofErr w:type="spellEnd"/>
+          </w:p>
+        </w:tc>
+        <w:tc>
+          <w:tcPr>
+            <w:tcW w:w="3117" w:type="dxa"/>
+            <w:tcBorders>
+              <w:top w:val="single" w:sz="4" w:space="0" w:color="auto"/>
+            </w:tcBorders>
+          </w:tcPr>
+          <w:p>
+            <w:pPr>
+              <w:pStyle w:val="Heading2"/>
+              <w:jc w:val="center"/>
+              <w:outlineLvl w:val="1"/>
+              <w:cnfStyle w:val="000000000000" w:firstRow="0" w:lastRow="0" w:firstColumn="0" w:lastColumn="0" w:oddVBand="0" w:evenVBand="0" w:oddHBand="0" w:evenHBand="0" w:firstRowFirstColumn="0" w:firstRowLastColumn="0" w:lastRowFirstColumn="0" w:lastRowLastColumn="0"/>
+              <w:rPr>
+                <w:rFonts w:ascii="Helvetica" w:hAnsi="Helvetica"/>
+                <w:i/>
+                <w:color w:val="000000" w:themeColor="text1"/>
+                <w:sz w:val="24"/>
+                <w:szCs w:val="24"/>
+              </w:rPr>
+            </w:pPr>
+            <w:proofErr w:type="spellStart"/>
+            <w:r>
+              <w:rPr>
+                <w:rFonts w:ascii="Helvetica" w:hAnsi="Helvetica" w:cs="Calibri"/>
+                <w:i/>
+                <w:color w:val="000000"/>
+                <w:sz w:val="24"/>
+                <w:szCs w:val="24"/>
+              </w:rPr>
+              <w:t>mglA</w:t>
+            </w:r>
+            <w:proofErr w:type="spellEnd"/>
+          </w:p>
+        </w:tc>
+      </w:tr>
+      <w:tr>
+        <w:tc>
+          <w:tcPr>
+            <w:cnfStyle w:val="001000000000" w:firstRow="0" w:lastRow="0" w:firstColumn="1" w:lastColumn="0" w:oddVBand="0" w:evenVBand="0" w:oddHBand="0" w:evenHBand="0" w:firstRowFirstColumn="0" w:firstRowLastColumn="0" w:lastRowFirstColumn="0" w:lastRowLastColumn="0"/>
+            <w:tcW w:w="3126" w:type="dxa"/>
+          </w:tcPr>
+          <w:p>
+            <w:pPr>
+              <w:pStyle w:val="Heading2"/>
+              <w:outlineLvl w:val="1"/>
+              <w:rPr>
+                <w:rFonts w:ascii="Helvetica" w:hAnsi="Helvetica"/>
+                <w:color w:val="000000" w:themeColor="text1"/>
+                <w:sz w:val="24"/>
+                <w:szCs w:val="24"/>
+              </w:rPr>
+            </w:pPr>
+          </w:p>
+        </w:tc>
+        <w:tc>
+          <w:tcPr>
+            <w:tcW w:w="3117" w:type="dxa"/>
+            <w:vAlign w:val="bottom"/>
+          </w:tcPr>
+          <w:p>
+            <w:pPr>
+              <w:pStyle w:val="Heading2"/>
+              <w:jc w:val="center"/>
+              <w:outlineLvl w:val="1"/>
+              <w:cnfStyle w:val="000000000000" w:firstRow="0" w:lastRow="0" w:firstColumn="0" w:lastColumn="0" w:oddVBand="0" w:evenVBand="0" w:oddHBand="0" w:evenHBand="0" w:firstRowFirstColumn="0" w:firstRowLastColumn="0" w:lastRowFirstColumn="0" w:lastRowLastColumn="0"/>
+              <w:rPr>
+                <w:rFonts w:ascii="Helvetica" w:hAnsi="Helvetica"/>
+                <w:i/>
+                <w:color w:val="000000" w:themeColor="text1"/>
+                <w:sz w:val="24"/>
+                <w:szCs w:val="24"/>
+              </w:rPr>
+            </w:pPr>
+            <w:proofErr w:type="spellStart"/>
+            <w:r>
+              <w:rPr>
+                <w:rFonts w:ascii="Helvetica" w:hAnsi="Helvetica" w:cs="Calibri"/>
+                <w:i/>
+                <w:color w:val="000000"/>
+                <w:sz w:val="24"/>
+                <w:szCs w:val="24"/>
+              </w:rPr>
+              <w:t>tufA</w:t>
+            </w:r>
+            <w:proofErr w:type="spellEnd"/>
+          </w:p>
+        </w:tc>
+        <w:tc>
+          <w:tcPr>
+            <w:tcW w:w="3117" w:type="dxa"/>
+          </w:tcPr>
+          <w:p>
+            <w:pPr>
+              <w:pStyle w:val="Heading2"/>
+              <w:jc w:val="center"/>
+              <w:outlineLvl w:val="1"/>
+              <w:cnfStyle w:val="000000000000" w:firstRow="0" w:lastRow="0" w:firstColumn="0" w:lastColumn="0" w:oddVBand="0" w:evenVBand="0" w:oddHBand="0" w:evenHBand="0" w:firstRowFirstColumn="0" w:firstRowLastColumn="0" w:lastRowFirstColumn="0" w:lastRowLastColumn="0"/>
+              <w:rPr>
+                <w:rFonts w:ascii="Helvetica" w:hAnsi="Helvetica"/>
+                <w:i/>
+                <w:color w:val="000000" w:themeColor="text1"/>
+                <w:sz w:val="24"/>
+                <w:szCs w:val="24"/>
+              </w:rPr>
+            </w:pPr>
+            <w:proofErr w:type="spellStart"/>
+            <w:r>
+              <w:rPr>
+                <w:rFonts w:ascii="Helvetica" w:hAnsi="Helvetica" w:cs="Calibri"/>
+                <w:i/>
+                <w:color w:val="000000"/>
+                <w:sz w:val="24"/>
+                <w:szCs w:val="24"/>
+              </w:rPr>
+              <w:t>glpD</w:t>
+            </w:r>
+            <w:proofErr w:type="spellEnd"/>
+          </w:p>
+        </w:tc>
+      </w:tr>
+      <w:tr>
+        <w:tc>
+          <w:tcPr>
+            <w:cnfStyle w:val="001000000000" w:firstRow="0" w:lastRow="0" w:firstColumn="1" w:lastColumn="0" w:oddVBand="0" w:evenVBand="0" w:oddHBand="0" w:evenHBand="0" w:firstRowFirstColumn="0" w:firstRowLastColumn="0" w:lastRowFirstColumn="0" w:lastRowLastColumn="0"/>
+            <w:tcW w:w="3126" w:type="dxa"/>
+          </w:tcPr>
+          <w:p>
+            <w:pPr>
+              <w:pStyle w:val="Heading2"/>
+              <w:outlineLvl w:val="1"/>
+              <w:rPr>
+                <w:rFonts w:ascii="Helvetica" w:hAnsi="Helvetica"/>
+                <w:color w:val="000000" w:themeColor="text1"/>
+                <w:sz w:val="24"/>
+                <w:szCs w:val="24"/>
+              </w:rPr>
+            </w:pPr>
+          </w:p>
+        </w:tc>
+        <w:tc>
+          <w:tcPr>
+            <w:tcW w:w="3117" w:type="dxa"/>
+            <w:vAlign w:val="bottom"/>
+          </w:tcPr>
+          <w:p>
+            <w:pPr>
+              <w:pStyle w:val="Heading2"/>
+              <w:jc w:val="center"/>
+              <w:outlineLvl w:val="1"/>
+              <w:cnfStyle w:val="000000000000" w:firstRow="0" w:lastRow="0" w:firstColumn="0" w:lastColumn="0" w:oddVBand="0" w:evenVBand="0" w:oddHBand="0" w:evenHBand="0" w:firstRowFirstColumn="0" w:firstRowLastColumn="0" w:lastRowFirstColumn="0" w:lastRowLastColumn="0"/>
+              <w:rPr>
+                <w:rFonts w:ascii="Helvetica" w:hAnsi="Helvetica"/>
+                <w:i/>
+                <w:color w:val="000000" w:themeColor="text1"/>
+                <w:sz w:val="24"/>
+                <w:szCs w:val="24"/>
+              </w:rPr>
+            </w:pPr>
+            <w:proofErr w:type="spellStart"/>
+            <w:r>
+              <w:rPr>
+                <w:rFonts w:ascii="Helvetica" w:hAnsi="Helvetica" w:cs="Calibri"/>
+                <w:i/>
+                <w:color w:val="000000"/>
+                <w:sz w:val="24"/>
+                <w:szCs w:val="24"/>
+              </w:rPr>
+              <w:t>gapA</w:t>
+            </w:r>
+            <w:proofErr w:type="spellEnd"/>
+          </w:p>
+        </w:tc>
+        <w:tc>
+          <w:tcPr>
+            <w:tcW w:w="3117" w:type="dxa"/>
+          </w:tcPr>
+          <w:p>
+            <w:pPr>
+              <w:pStyle w:val="Heading2"/>
+              <w:jc w:val="center"/>
+              <w:outlineLvl w:val="1"/>
+              <w:cnfStyle w:val="000000000000" w:firstRow="0" w:lastRow="0" w:firstColumn="0" w:lastColumn="0" w:oddVBand="0" w:evenVBand="0" w:oddHBand="0" w:evenHBand="0" w:firstRowFirstColumn="0" w:firstRowLastColumn="0" w:lastRowFirstColumn="0" w:lastRowLastColumn="0"/>
+              <w:rPr>
+                <w:rFonts w:ascii="Helvetica" w:hAnsi="Helvetica"/>
+                <w:i/>
+                <w:color w:val="000000" w:themeColor="text1"/>
+                <w:sz w:val="24"/>
+                <w:szCs w:val="24"/>
+              </w:rPr>
+            </w:pPr>
+            <w:proofErr w:type="spellStart"/>
+            <w:r>
+              <w:rPr>
+                <w:rFonts w:ascii="Helvetica" w:hAnsi="Helvetica" w:cs="Calibri"/>
+                <w:i/>
+                <w:color w:val="000000"/>
+                <w:sz w:val="24"/>
+                <w:szCs w:val="24"/>
+              </w:rPr>
+              <w:t>ydcS</w:t>
+            </w:r>
+            <w:proofErr w:type="spellEnd"/>
+          </w:p>
+        </w:tc>
+      </w:tr>
+      <w:tr>
+        <w:tc>
+          <w:tcPr>
+            <w:cnfStyle w:val="001000000000" w:firstRow="0" w:lastRow="0" w:firstColumn="1" w:lastColumn="0" w:oddVBand="0" w:evenVBand="0" w:oddHBand="0" w:evenHBand="0" w:firstRowFirstColumn="0" w:firstRowLastColumn="0" w:lastRowFirstColumn="0" w:lastRowLastColumn="0"/>
+            <w:tcW w:w="3126" w:type="dxa"/>
+          </w:tcPr>
+          <w:p>
+            <w:pPr>
+              <w:pStyle w:val="Heading2"/>
+              <w:outlineLvl w:val="1"/>
+              <w:rPr>
+                <w:rFonts w:ascii="Helvetica" w:hAnsi="Helvetica"/>
+                <w:color w:val="000000" w:themeColor="text1"/>
+                <w:sz w:val="24"/>
+                <w:szCs w:val="24"/>
+              </w:rPr>
+            </w:pPr>
+          </w:p>
+        </w:tc>
+        <w:tc>
+          <w:tcPr>
+            <w:tcW w:w="3117" w:type="dxa"/>
+            <w:vAlign w:val="bottom"/>
+          </w:tcPr>
+          <w:p>
+            <w:pPr>
+              <w:pStyle w:val="Heading2"/>
+              <w:jc w:val="center"/>
+              <w:outlineLvl w:val="1"/>
+              <w:cnfStyle w:val="000000000000" w:firstRow="0" w:lastRow="0" w:firstColumn="0" w:lastColumn="0" w:oddVBand="0" w:evenVBand="0" w:oddHBand="0" w:evenHBand="0" w:firstRowFirstColumn="0" w:firstRowLastColumn="0" w:lastRowFirstColumn="0" w:lastRowLastColumn="0"/>
+              <w:rPr>
+                <w:rFonts w:ascii="Helvetica" w:hAnsi="Helvetica"/>
+                <w:i/>
+                <w:color w:val="000000" w:themeColor="text1"/>
+                <w:sz w:val="24"/>
+                <w:szCs w:val="24"/>
+              </w:rPr>
+            </w:pPr>
+            <w:proofErr w:type="spellStart"/>
+            <w:r>
+              <w:rPr>
+                <w:rFonts w:ascii="Helvetica" w:hAnsi="Helvetica" w:cs="Calibri"/>
+                <w:i/>
+                <w:color w:val="000000"/>
+                <w:sz w:val="24"/>
+                <w:szCs w:val="24"/>
+              </w:rPr>
+              <w:t>fusA</w:t>
+            </w:r>
+            <w:proofErr w:type="spellEnd"/>
+          </w:p>
+        </w:tc>
+        <w:tc>
+          <w:tcPr>
+            <w:tcW w:w="3117" w:type="dxa"/>
+          </w:tcPr>
+          <w:p>
+            <w:pPr>
+              <w:pStyle w:val="Heading2"/>
+              <w:jc w:val="center"/>
+              <w:outlineLvl w:val="1"/>
+              <w:cnfStyle w:val="000000000000" w:firstRow="0" w:lastRow="0" w:firstColumn="0" w:lastColumn="0" w:oddVBand="0" w:evenVBand="0" w:oddHBand="0" w:evenHBand="0" w:firstRowFirstColumn="0" w:firstRowLastColumn="0" w:lastRowFirstColumn="0" w:lastRowLastColumn="0"/>
+              <w:rPr>
+                <w:rFonts w:ascii="Helvetica" w:hAnsi="Helvetica"/>
+                <w:i/>
+                <w:color w:val="000000" w:themeColor="text1"/>
+                <w:sz w:val="24"/>
+                <w:szCs w:val="24"/>
+              </w:rPr>
+            </w:pPr>
+            <w:proofErr w:type="spellStart"/>
+            <w:r>
+              <w:rPr>
+                <w:rFonts w:ascii="Helvetica" w:hAnsi="Helvetica" w:cs="Calibri"/>
+                <w:i/>
+                <w:color w:val="000000"/>
+                <w:sz w:val="24"/>
+                <w:szCs w:val="24"/>
+              </w:rPr>
+              <w:t>fadA</w:t>
+            </w:r>
+            <w:proofErr w:type="spellEnd"/>
+          </w:p>
+        </w:tc>
+      </w:tr>
+      <w:tr>
+        <w:tc>
+          <w:tcPr>
+            <w:cnfStyle w:val="001000000000" w:firstRow="0" w:lastRow="0" w:firstColumn="1" w:lastColumn="0" w:oddVBand="0" w:evenVBand="0" w:oddHBand="0" w:evenHBand="0" w:firstRowFirstColumn="0" w:firstRowLastColumn="0" w:lastRowFirstColumn="0" w:lastRowLastColumn="0"/>
+            <w:tcW w:w="3126" w:type="dxa"/>
+          </w:tcPr>
+          <w:p>
+            <w:pPr>
+              <w:pStyle w:val="Heading2"/>
+              <w:outlineLvl w:val="1"/>
+              <w:rPr>
+                <w:rFonts w:ascii="Helvetica" w:hAnsi="Helvetica"/>
+                <w:color w:val="000000" w:themeColor="text1"/>
+                <w:sz w:val="24"/>
+                <w:szCs w:val="24"/>
+              </w:rPr>
+            </w:pPr>
+          </w:p>
+        </w:tc>
+        <w:tc>
+          <w:tcPr>
+            <w:tcW w:w="3117" w:type="dxa"/>
+            <w:vAlign w:val="bottom"/>
+          </w:tcPr>
+          <w:p>
+            <w:pPr>
+              <w:pStyle w:val="Heading2"/>
+              <w:jc w:val="center"/>
+              <w:outlineLvl w:val="1"/>
+              <w:cnfStyle w:val="000000000000" w:firstRow="0" w:lastRow="0" w:firstColumn="0" w:lastColumn="0" w:oddVBand="0" w:evenVBand="0" w:oddHBand="0" w:evenHBand="0" w:firstRowFirstColumn="0" w:firstRowLastColumn="0" w:lastRowFirstColumn="0" w:lastRowLastColumn="0"/>
+              <w:rPr>
+                <w:rFonts w:ascii="Helvetica" w:hAnsi="Helvetica"/>
+                <w:i/>
+                <w:color w:val="000000" w:themeColor="text1"/>
+                <w:sz w:val="24"/>
+                <w:szCs w:val="24"/>
+              </w:rPr>
+            </w:pPr>
+            <w:proofErr w:type="spellStart"/>
+            <w:r>
+              <w:rPr>
+                <w:rFonts w:ascii="Helvetica" w:hAnsi="Helvetica" w:cs="Calibri"/>
+                <w:i/>
+                <w:color w:val="000000"/>
+                <w:sz w:val="24"/>
+                <w:szCs w:val="24"/>
+              </w:rPr>
+              <w:t>dnaK</w:t>
+            </w:r>
+            <w:proofErr w:type="spellEnd"/>
+          </w:p>
+        </w:tc>
+        <w:tc>
+          <w:tcPr>
+            <w:tcW w:w="3117" w:type="dxa"/>
+          </w:tcPr>
+          <w:p>
+            <w:pPr>
+              <w:pStyle w:val="Heading2"/>
+              <w:jc w:val="center"/>
+              <w:outlineLvl w:val="1"/>
+              <w:cnfStyle w:val="000000000000" w:firstRow="0" w:lastRow="0" w:firstColumn="0" w:lastColumn="0" w:oddVBand="0" w:evenVBand="0" w:oddHBand="0" w:evenHBand="0" w:firstRowFirstColumn="0" w:firstRowLastColumn="0" w:lastRowFirstColumn="0" w:lastRowLastColumn="0"/>
+              <w:rPr>
+                <w:rFonts w:ascii="Helvetica" w:hAnsi="Helvetica"/>
+                <w:i/>
+                <w:color w:val="000000" w:themeColor="text1"/>
+                <w:sz w:val="24"/>
+                <w:szCs w:val="24"/>
+              </w:rPr>
+            </w:pPr>
+            <w:proofErr w:type="spellStart"/>
+            <w:r>
+              <w:rPr>
+                <w:rFonts w:ascii="Helvetica" w:hAnsi="Helvetica" w:cs="Calibri"/>
+                <w:i/>
+                <w:color w:val="000000"/>
+                <w:sz w:val="24"/>
+                <w:szCs w:val="24"/>
+              </w:rPr>
+              <w:t>glpQ</w:t>
+            </w:r>
+            <w:proofErr w:type="spellEnd"/>
+          </w:p>
+        </w:tc>
+      </w:tr>
+      <w:tr>
+        <w:tc>
+          <w:tcPr>
+            <w:cnfStyle w:val="001000000000" w:firstRow="0" w:lastRow="0" w:firstColumn="1" w:lastColumn="0" w:oddVBand="0" w:evenVBand="0" w:oddHBand="0" w:evenHBand="0" w:firstRowFirstColumn="0" w:firstRowLastColumn="0" w:lastRowFirstColumn="0" w:lastRowLastColumn="0"/>
+            <w:tcW w:w="3126" w:type="dxa"/>
+          </w:tcPr>
+          <w:p>
+            <w:pPr>
+              <w:pStyle w:val="Heading2"/>
+              <w:outlineLvl w:val="1"/>
+              <w:rPr>
+                <w:rFonts w:ascii="Helvetica" w:hAnsi="Helvetica"/>
+                <w:color w:val="000000" w:themeColor="text1"/>
+                <w:sz w:val="24"/>
+                <w:szCs w:val="24"/>
+              </w:rPr>
+            </w:pPr>
+          </w:p>
+        </w:tc>
+        <w:tc>
+          <w:tcPr>
+            <w:tcW w:w="3117" w:type="dxa"/>
+            <w:vAlign w:val="bottom"/>
+          </w:tcPr>
+          <w:p>
+            <w:pPr>
+              <w:pStyle w:val="Heading2"/>
+              <w:jc w:val="center"/>
+              <w:outlineLvl w:val="1"/>
+              <w:cnfStyle w:val="000000000000" w:firstRow="0" w:lastRow="0" w:firstColumn="0" w:lastColumn="0" w:oddVBand="0" w:evenVBand="0" w:oddHBand="0" w:evenHBand="0" w:firstRowFirstColumn="0" w:firstRowLastColumn="0" w:lastRowFirstColumn="0" w:lastRowLastColumn="0"/>
+              <w:rPr>
+                <w:rFonts w:ascii="Helvetica" w:hAnsi="Helvetica"/>
+                <w:i/>
+                <w:color w:val="000000" w:themeColor="text1"/>
+                <w:sz w:val="24"/>
+                <w:szCs w:val="24"/>
+              </w:rPr>
+            </w:pPr>
+            <w:proofErr w:type="spellStart"/>
+            <w:r>
+              <w:rPr>
+                <w:rFonts w:ascii="Helvetica" w:hAnsi="Helvetica" w:cs="Calibri"/>
+                <w:i/>
+                <w:color w:val="000000"/>
+                <w:sz w:val="24"/>
+                <w:szCs w:val="24"/>
+              </w:rPr>
+              <w:t>metE</w:t>
+            </w:r>
+            <w:proofErr w:type="spellEnd"/>
+          </w:p>
+        </w:tc>
+        <w:tc>
+          <w:tcPr>
+            <w:tcW w:w="3117" w:type="dxa"/>
+          </w:tcPr>
+          <w:p>
+            <w:pPr>
+              <w:pStyle w:val="Heading2"/>
+              <w:jc w:val="center"/>
+              <w:outlineLvl w:val="1"/>
+              <w:cnfStyle w:val="000000000000" w:firstRow="0" w:lastRow="0" w:firstColumn="0" w:lastColumn="0" w:oddVBand="0" w:evenVBand="0" w:oddHBand="0" w:evenHBand="0" w:firstRowFirstColumn="0" w:firstRowLastColumn="0" w:lastRowFirstColumn="0" w:lastRowLastColumn="0"/>
+              <w:rPr>
+                <w:rFonts w:ascii="Helvetica" w:hAnsi="Helvetica"/>
+                <w:i/>
+                <w:color w:val="000000" w:themeColor="text1"/>
+                <w:sz w:val="24"/>
+                <w:szCs w:val="24"/>
+              </w:rPr>
+            </w:pPr>
+            <w:proofErr w:type="spellStart"/>
+            <w:r>
+              <w:rPr>
+                <w:rFonts w:ascii="Helvetica" w:hAnsi="Helvetica" w:cs="Calibri"/>
+                <w:i/>
+                <w:color w:val="000000"/>
+                <w:sz w:val="24"/>
+                <w:szCs w:val="24"/>
+              </w:rPr>
+              <w:t>fadE</w:t>
+            </w:r>
+            <w:proofErr w:type="spellEnd"/>
+          </w:p>
+        </w:tc>
+      </w:tr>
+      <w:tr>
+        <w:tc>
+          <w:tcPr>
+            <w:cnfStyle w:val="001000000000" w:firstRow="0" w:lastRow="0" w:firstColumn="1" w:lastColumn="0" w:oddVBand="0" w:evenVBand="0" w:oddHBand="0" w:evenHBand="0" w:firstRowFirstColumn="0" w:firstRowLastColumn="0" w:lastRowFirstColumn="0" w:lastRowLastColumn="0"/>
+            <w:tcW w:w="3126" w:type="dxa"/>
+          </w:tcPr>
+          <w:p>
+            <w:pPr>
+              <w:pStyle w:val="Heading2"/>
+              <w:outlineLvl w:val="1"/>
+              <w:rPr>
+                <w:rFonts w:ascii="Helvetica" w:hAnsi="Helvetica"/>
+                <w:color w:val="000000" w:themeColor="text1"/>
+                <w:sz w:val="24"/>
+                <w:szCs w:val="24"/>
+              </w:rPr>
+            </w:pPr>
+          </w:p>
+        </w:tc>
+        <w:tc>
+          <w:tcPr>
+            <w:tcW w:w="3117" w:type="dxa"/>
+            <w:vAlign w:val="bottom"/>
+          </w:tcPr>
+          <w:p>
+            <w:pPr>
+              <w:pStyle w:val="Heading2"/>
+              <w:jc w:val="center"/>
+              <w:outlineLvl w:val="1"/>
+              <w:cnfStyle w:val="000000000000" w:firstRow="0" w:lastRow="0" w:firstColumn="0" w:lastColumn="0" w:oddVBand="0" w:evenVBand="0" w:oddHBand="0" w:evenHBand="0" w:firstRowFirstColumn="0" w:firstRowLastColumn="0" w:lastRowFirstColumn="0" w:lastRowLastColumn="0"/>
+              <w:rPr>
+                <w:rFonts w:ascii="Helvetica" w:hAnsi="Helvetica"/>
+                <w:i/>
+                <w:color w:val="000000" w:themeColor="text1"/>
+                <w:sz w:val="24"/>
+                <w:szCs w:val="24"/>
+              </w:rPr>
+            </w:pPr>
+            <w:proofErr w:type="spellStart"/>
+            <w:r>
+              <w:rPr>
+                <w:rFonts w:ascii="Helvetica" w:hAnsi="Helvetica" w:cs="Calibri"/>
+                <w:i/>
+                <w:color w:val="000000"/>
+                <w:sz w:val="24"/>
+                <w:szCs w:val="24"/>
+              </w:rPr>
+              <w:t>rpoC</w:t>
+            </w:r>
+            <w:proofErr w:type="spellEnd"/>
+          </w:p>
+        </w:tc>
+        <w:tc>
+          <w:tcPr>
+            <w:tcW w:w="3117" w:type="dxa"/>
+          </w:tcPr>
+          <w:p>
+            <w:pPr>
+              <w:pStyle w:val="Heading2"/>
+              <w:jc w:val="center"/>
+              <w:outlineLvl w:val="1"/>
+              <w:cnfStyle w:val="000000000000" w:firstRow="0" w:lastRow="0" w:firstColumn="0" w:lastColumn="0" w:oddVBand="0" w:evenVBand="0" w:oddHBand="0" w:evenHBand="0" w:firstRowFirstColumn="0" w:firstRowLastColumn="0" w:lastRowFirstColumn="0" w:lastRowLastColumn="0"/>
+              <w:rPr>
+                <w:rFonts w:ascii="Helvetica" w:hAnsi="Helvetica"/>
+                <w:i/>
+                <w:color w:val="000000" w:themeColor="text1"/>
+                <w:sz w:val="24"/>
+                <w:szCs w:val="24"/>
+              </w:rPr>
+            </w:pPr>
+            <w:proofErr w:type="spellStart"/>
+            <w:r>
+              <w:rPr>
+                <w:rFonts w:ascii="Helvetica" w:hAnsi="Helvetica" w:cs="Calibri"/>
+                <w:i/>
+                <w:color w:val="000000"/>
+                <w:sz w:val="24"/>
+                <w:szCs w:val="24"/>
+              </w:rPr>
+              <w:t>fadB</w:t>
+            </w:r>
+            <w:proofErr w:type="spellEnd"/>
+          </w:p>
+        </w:tc>
+      </w:tr>
+      <w:tr>
+        <w:tc>
+          <w:tcPr>
+            <w:cnfStyle w:val="001000000000" w:firstRow="0" w:lastRow="0" w:firstColumn="1" w:lastColumn="0" w:oddVBand="0" w:evenVBand="0" w:oddHBand="0" w:evenHBand="0" w:firstRowFirstColumn="0" w:firstRowLastColumn="0" w:lastRowFirstColumn="0" w:lastRowLastColumn="0"/>
+            <w:tcW w:w="3126" w:type="dxa"/>
+          </w:tcPr>
+          <w:p>
+            <w:pPr>
+              <w:pStyle w:val="Heading2"/>
+              <w:outlineLvl w:val="1"/>
+              <w:rPr>
+                <w:rFonts w:ascii="Helvetica" w:hAnsi="Helvetica"/>
+                <w:color w:val="000000" w:themeColor="text1"/>
+                <w:sz w:val="24"/>
+                <w:szCs w:val="24"/>
+              </w:rPr>
+            </w:pPr>
+          </w:p>
+        </w:tc>
+        <w:tc>
+          <w:tcPr>
+            <w:tcW w:w="3117" w:type="dxa"/>
+            <w:vAlign w:val="bottom"/>
+          </w:tcPr>
+          <w:p>
+            <w:pPr>
+              <w:pStyle w:val="Heading2"/>
+              <w:jc w:val="center"/>
+              <w:outlineLvl w:val="1"/>
+              <w:cnfStyle w:val="000000000000" w:firstRow="0" w:lastRow="0" w:firstColumn="0" w:lastColumn="0" w:oddVBand="0" w:evenVBand="0" w:oddHBand="0" w:evenHBand="0" w:firstRowFirstColumn="0" w:firstRowLastColumn="0" w:lastRowFirstColumn="0" w:lastRowLastColumn="0"/>
+              <w:rPr>
+                <w:rFonts w:ascii="Helvetica" w:hAnsi="Helvetica"/>
+                <w:i/>
+                <w:color w:val="000000" w:themeColor="text1"/>
+                <w:sz w:val="24"/>
+                <w:szCs w:val="24"/>
+              </w:rPr>
+            </w:pPr>
+            <w:proofErr w:type="spellStart"/>
+            <w:r>
+              <w:rPr>
+                <w:rFonts w:ascii="Helvetica" w:hAnsi="Helvetica" w:cs="Calibri"/>
+                <w:i/>
+                <w:color w:val="000000"/>
+                <w:sz w:val="24"/>
+                <w:szCs w:val="24"/>
+              </w:rPr>
+              <w:t>rpoB</w:t>
+            </w:r>
+            <w:proofErr w:type="spellEnd"/>
+          </w:p>
+        </w:tc>
+        <w:tc>
+          <w:tcPr>
+            <w:tcW w:w="3117" w:type="dxa"/>
+          </w:tcPr>
+          <w:p>
+            <w:pPr>
+              <w:pStyle w:val="Heading2"/>
+              <w:jc w:val="center"/>
+              <w:outlineLvl w:val="1"/>
+              <w:cnfStyle w:val="000000000000" w:firstRow="0" w:lastRow="0" w:firstColumn="0" w:lastColumn="0" w:oddVBand="0" w:evenVBand="0" w:oddHBand="0" w:evenHBand="0" w:firstRowFirstColumn="0" w:firstRowLastColumn="0" w:lastRowFirstColumn="0" w:lastRowLastColumn="0"/>
+              <w:rPr>
+                <w:rFonts w:ascii="Helvetica" w:hAnsi="Helvetica"/>
+                <w:i/>
+                <w:color w:val="000000" w:themeColor="text1"/>
+                <w:sz w:val="24"/>
+                <w:szCs w:val="24"/>
+              </w:rPr>
+            </w:pPr>
+            <w:proofErr w:type="spellStart"/>
+            <w:r>
+              <w:rPr>
+                <w:rFonts w:ascii="Helvetica" w:hAnsi="Helvetica" w:cs="Calibri"/>
+                <w:i/>
+                <w:color w:val="000000"/>
+                <w:sz w:val="24"/>
+                <w:szCs w:val="24"/>
+              </w:rPr>
+              <w:t>cspA</w:t>
+            </w:r>
+            <w:proofErr w:type="spellEnd"/>
+          </w:p>
+        </w:tc>
+      </w:tr>
+      <w:tr>
+        <w:tc>
+          <w:tcPr>
+            <w:cnfStyle w:val="001000000000" w:firstRow="0" w:lastRow="0" w:firstColumn="1" w:lastColumn="0" w:oddVBand="0" w:evenVBand="0" w:oddHBand="0" w:evenHBand="0" w:firstRowFirstColumn="0" w:firstRowLastColumn="0" w:lastRowFirstColumn="0" w:lastRowLastColumn="0"/>
+            <w:tcW w:w="3126" w:type="dxa"/>
+          </w:tcPr>
+          <w:p>
+            <w:pPr>
+              <w:pStyle w:val="Heading2"/>
+              <w:outlineLvl w:val="1"/>
+              <w:rPr>
+                <w:rFonts w:ascii="Helvetica" w:hAnsi="Helvetica"/>
+                <w:color w:val="000000" w:themeColor="text1"/>
+                <w:sz w:val="24"/>
+                <w:szCs w:val="24"/>
+              </w:rPr>
+            </w:pPr>
+          </w:p>
+        </w:tc>
+        <w:tc>
+          <w:tcPr>
+            <w:tcW w:w="3117" w:type="dxa"/>
+            <w:vAlign w:val="bottom"/>
+          </w:tcPr>
+          <w:p>
+            <w:pPr>
+              <w:pStyle w:val="Heading2"/>
+              <w:jc w:val="center"/>
+              <w:outlineLvl w:val="1"/>
+              <w:cnfStyle w:val="000000000000" w:firstRow="0" w:lastRow="0" w:firstColumn="0" w:lastColumn="0" w:oddVBand="0" w:evenVBand="0" w:oddHBand="0" w:evenHBand="0" w:firstRowFirstColumn="0" w:firstRowLastColumn="0" w:lastRowFirstColumn="0" w:lastRowLastColumn="0"/>
+              <w:rPr>
+                <w:rFonts w:ascii="Helvetica" w:hAnsi="Helvetica"/>
+                <w:i/>
+                <w:color w:val="000000" w:themeColor="text1"/>
+                <w:sz w:val="24"/>
+                <w:szCs w:val="24"/>
+              </w:rPr>
+            </w:pPr>
+            <w:proofErr w:type="spellStart"/>
+            <w:r>
+              <w:rPr>
+                <w:rFonts w:ascii="Helvetica" w:hAnsi="Helvetica" w:cs="Calibri"/>
+                <w:i/>
+                <w:color w:val="000000"/>
+                <w:sz w:val="24"/>
+                <w:szCs w:val="24"/>
+              </w:rPr>
+              <w:t>cysK</w:t>
+            </w:r>
+            <w:proofErr w:type="spellEnd"/>
+          </w:p>
+        </w:tc>
+        <w:tc>
+          <w:tcPr>
+            <w:tcW w:w="3117" w:type="dxa"/>
+          </w:tcPr>
+          <w:p>
+            <w:pPr>
+              <w:pStyle w:val="Heading2"/>
+              <w:jc w:val="center"/>
+              <w:outlineLvl w:val="1"/>
+              <w:cnfStyle w:val="000000000000" w:firstRow="0" w:lastRow="0" w:firstColumn="0" w:lastColumn="0" w:oddVBand="0" w:evenVBand="0" w:oddHBand="0" w:evenHBand="0" w:firstRowFirstColumn="0" w:firstRowLastColumn="0" w:lastRowFirstColumn="0" w:lastRowLastColumn="0"/>
+              <w:rPr>
+                <w:rFonts w:ascii="Helvetica" w:hAnsi="Helvetica"/>
+                <w:i/>
+                <w:color w:val="000000" w:themeColor="text1"/>
+                <w:sz w:val="24"/>
+                <w:szCs w:val="24"/>
+              </w:rPr>
+            </w:pPr>
+            <w:proofErr w:type="spellStart"/>
+            <w:r>
+              <w:rPr>
+                <w:rFonts w:ascii="Helvetica" w:hAnsi="Helvetica" w:cs="Calibri"/>
+                <w:i/>
+                <w:color w:val="000000"/>
+                <w:sz w:val="24"/>
+                <w:szCs w:val="24"/>
+              </w:rPr>
+              <w:t>araF</w:t>
+            </w:r>
+            <w:proofErr w:type="spellEnd"/>
+          </w:p>
+        </w:tc>
+      </w:tr>
+      <w:tr>
+        <w:tc>
+          <w:tcPr>
+            <w:cnfStyle w:val="001000000000" w:firstRow="0" w:lastRow="0" w:firstColumn="1" w:lastColumn="0" w:oddVBand="0" w:evenVBand="0" w:oddHBand="0" w:evenHBand="0" w:firstRowFirstColumn="0" w:firstRowLastColumn="0" w:lastRowFirstColumn="0" w:lastRowLastColumn="0"/>
+            <w:tcW w:w="3126" w:type="dxa"/>
+          </w:tcPr>
+          <w:p>
+            <w:pPr>
+              <w:pStyle w:val="Heading2"/>
+              <w:outlineLvl w:val="1"/>
+              <w:rPr>
+                <w:rFonts w:ascii="Helvetica" w:hAnsi="Helvetica"/>
+                <w:color w:val="000000" w:themeColor="text1"/>
+                <w:sz w:val="24"/>
+                <w:szCs w:val="24"/>
+              </w:rPr>
+            </w:pPr>
+          </w:p>
+        </w:tc>
+        <w:tc>
+          <w:tcPr>
+            <w:tcW w:w="3117" w:type="dxa"/>
+            <w:vAlign w:val="bottom"/>
+          </w:tcPr>
+          <w:p>
+            <w:pPr>
+              <w:pStyle w:val="Heading2"/>
+              <w:jc w:val="center"/>
+              <w:outlineLvl w:val="1"/>
+              <w:cnfStyle w:val="000000000000" w:firstRow="0" w:lastRow="0" w:firstColumn="0" w:lastColumn="0" w:oddVBand="0" w:evenVBand="0" w:oddHBand="0" w:evenHBand="0" w:firstRowFirstColumn="0" w:firstRowLastColumn="0" w:lastRowFirstColumn="0" w:lastRowLastColumn="0"/>
+              <w:rPr>
+                <w:rFonts w:ascii="Helvetica" w:hAnsi="Helvetica"/>
+                <w:i/>
+                <w:color w:val="000000" w:themeColor="text1"/>
+                <w:sz w:val="24"/>
+                <w:szCs w:val="24"/>
+              </w:rPr>
+            </w:pPr>
+            <w:proofErr w:type="spellStart"/>
+            <w:r>
+              <w:rPr>
+                <w:rFonts w:ascii="Helvetica" w:hAnsi="Helvetica" w:cs="Calibri"/>
+                <w:i/>
+                <w:color w:val="000000"/>
+                <w:sz w:val="24"/>
+                <w:szCs w:val="24"/>
+              </w:rPr>
+              <w:t>eno</w:t>
+            </w:r>
+            <w:proofErr w:type="spellEnd"/>
+          </w:p>
+        </w:tc>
+        <w:tc>
+          <w:tcPr>
+            <w:tcW w:w="3117" w:type="dxa"/>
+          </w:tcPr>
+          <w:p>
+            <w:pPr>
+              <w:pStyle w:val="Heading2"/>
+              <w:jc w:val="center"/>
+              <w:outlineLvl w:val="1"/>
+              <w:cnfStyle w:val="000000000000" w:firstRow="0" w:lastRow="0" w:firstColumn="0" w:lastColumn="0" w:oddVBand="0" w:evenVBand="0" w:oddHBand="0" w:evenHBand="0" w:firstRowFirstColumn="0" w:firstRowLastColumn="0" w:lastRowFirstColumn="0" w:lastRowLastColumn="0"/>
+              <w:rPr>
+                <w:rFonts w:ascii="Helvetica" w:hAnsi="Helvetica"/>
+                <w:i/>
+                <w:color w:val="000000" w:themeColor="text1"/>
+                <w:sz w:val="24"/>
+                <w:szCs w:val="24"/>
+              </w:rPr>
+            </w:pPr>
+            <w:proofErr w:type="spellStart"/>
+            <w:r>
+              <w:rPr>
+                <w:rFonts w:ascii="Helvetica" w:hAnsi="Helvetica" w:cs="Calibri"/>
+                <w:i/>
+                <w:color w:val="000000"/>
+                <w:sz w:val="24"/>
+                <w:szCs w:val="24"/>
+              </w:rPr>
+              <w:t>acs</w:t>
+            </w:r>
+            <w:proofErr w:type="spellEnd"/>
+          </w:p>
+        </w:tc>
+      </w:tr>
+      <w:tr>
+        <w:tc>
+          <w:tcPr>
+            <w:cnfStyle w:val="001000000000" w:firstRow="0" w:lastRow="0" w:firstColumn="1" w:lastColumn="0" w:oddVBand="0" w:evenVBand="0" w:oddHBand="0" w:evenHBand="0" w:firstRowFirstColumn="0" w:firstRowLastColumn="0" w:lastRowFirstColumn="0" w:lastRowLastColumn="0"/>
+            <w:tcW w:w="3126" w:type="dxa"/>
+          </w:tcPr>
+          <w:p>
+            <w:pPr>
+              <w:pStyle w:val="Heading2"/>
+              <w:outlineLvl w:val="1"/>
+              <w:rPr>
+                <w:rFonts w:ascii="Helvetica" w:hAnsi="Helvetica"/>
+                <w:color w:val="000000" w:themeColor="text1"/>
+                <w:sz w:val="24"/>
+                <w:szCs w:val="24"/>
+              </w:rPr>
+            </w:pPr>
+          </w:p>
+        </w:tc>
+        <w:tc>
+          <w:tcPr>
+            <w:tcW w:w="3117" w:type="dxa"/>
+            <w:vAlign w:val="bottom"/>
+          </w:tcPr>
+          <w:p>
+            <w:pPr>
+              <w:pStyle w:val="Heading2"/>
+              <w:jc w:val="center"/>
+              <w:outlineLvl w:val="1"/>
+              <w:cnfStyle w:val="000000000000" w:firstRow="0" w:lastRow="0" w:firstColumn="0" w:lastColumn="0" w:oddVBand="0" w:evenVBand="0" w:oddHBand="0" w:evenHBand="0" w:firstRowFirstColumn="0" w:firstRowLastColumn="0" w:lastRowFirstColumn="0" w:lastRowLastColumn="0"/>
+              <w:rPr>
+                <w:rFonts w:ascii="Calibri" w:hAnsi="Calibri" w:cs="Calibri"/>
+                <w:color w:val="000000"/>
+              </w:rPr>
+            </w:pPr>
+          </w:p>
+        </w:tc>
+        <w:tc>
+          <w:tcPr>
+            <w:tcW w:w="3117" w:type="dxa"/>
+          </w:tcPr>
+          <w:p>
+            <w:pPr>
+              <w:pStyle w:val="Heading2"/>
+              <w:jc w:val="center"/>
+              <w:outlineLvl w:val="1"/>
+              <w:cnfStyle w:val="000000000000" w:firstRow="0" w:lastRow="0" w:firstColumn="0" w:lastColumn="0" w:oddVBand="0" w:evenVBand="0" w:oddHBand="0" w:evenHBand="0" w:firstRowFirstColumn="0" w:firstRowLastColumn="0" w:lastRowFirstColumn="0" w:lastRowLastColumn="0"/>
+              <w:rPr>
+                <w:rFonts w:ascii="Calibri" w:hAnsi="Calibri" w:cs="Calibri"/>
+                <w:color w:val="000000"/>
+              </w:rPr>
+            </w:pPr>
+          </w:p>
+        </w:tc>
+      </w:tr>
+    </w:tbl>
+    <w:p>
+      <w:pPr>
+        <w:rPr>
+          <w:sz w:val="14"/>
+        </w:rPr>
+      </w:pPr>
+      <w:r>
+        <w:rPr>
+          <w:sz w:val="14"/>
+        </w:rPr>
+        <w:br w:type="page"/>
+      </w:r>
+    </w:p>
+    <w:p>
+      <w:pPr>
+        <w:rPr>
+          <w:sz w:val="14"/>
+        </w:rPr>
+      </w:pPr>
+    </w:p>
+    <w:p>
+      <w:pPr>
+        <w:rPr>
+          <w:sz w:val="14"/>
+        </w:rPr>
+      </w:pPr>
     </w:p>
     <w:p>
       <w:pPr>
@@ -1700,8 +3762,6 @@
         </w:rPr>
         <w:t>S9 Fig</w:t>
       </w:r>
-      <w:bookmarkStart w:id="0" w:name="_GoBack"/>
-      <w:bookmarkEnd w:id="0"/>
       <w:r>
         <w:rPr>
           <w:b/>
@@ -2198,6 +4258,28 @@
       <w:szCs w:val="32"/>
     </w:rPr>
   </w:style>
+  <w:style w:type="paragraph" w:styleId="Heading2">
+    <w:name w:val="heading 2"/>
+    <w:basedOn w:val="Normal"/>
+    <w:next w:val="Normal"/>
+    <w:link w:val="Heading2Char"/>
+    <w:uiPriority w:val="9"/>
+    <w:unhideWhenUsed/>
+    <w:qFormat/>
+    <w:rsid w:val="00CB5C85"/>
+    <w:pPr>
+      <w:keepNext/>
+      <w:keepLines/>
+      <w:spacing w:before="40"/>
+      <w:outlineLvl w:val="1"/>
+    </w:pPr>
+    <w:rPr>
+      <w:rFonts w:ascii="Times New Roman" w:eastAsiaTheme="majorEastAsia" w:hAnsi="Times New Roman" w:cstheme="majorBidi"/>
+      <w:color w:val="2E74B5" w:themeColor="accent1" w:themeShade="BF"/>
+      <w:sz w:val="26"/>
+      <w:szCs w:val="26"/>
+    </w:rPr>
+  </w:style>
   <w:style w:type="character" w:default="1" w:styleId="DefaultParagraphFont">
     <w:name w:val="Default Paragraph Font"/>
     <w:uiPriority w:val="1"/>
@@ -2475,6 +4557,99 @@
       <w:b/>
       <w:bCs/>
     </w:rPr>
+  </w:style>
+  <w:style w:type="character" w:customStyle="1" w:styleId="Heading2Char">
+    <w:name w:val="Heading 2 Char"/>
+    <w:basedOn w:val="DefaultParagraphFont"/>
+    <w:link w:val="Heading2"/>
+    <w:uiPriority w:val="9"/>
+    <w:rsid w:val="00CB5C85"/>
+    <w:rPr>
+      <w:rFonts w:ascii="Times New Roman" w:eastAsiaTheme="majorEastAsia" w:hAnsi="Times New Roman" w:cstheme="majorBidi"/>
+      <w:color w:val="2E74B5" w:themeColor="accent1" w:themeShade="BF"/>
+      <w:sz w:val="26"/>
+      <w:szCs w:val="26"/>
+    </w:rPr>
+  </w:style>
+  <w:style w:type="table" w:styleId="PlainTable2">
+    <w:name w:val="Plain Table 2"/>
+    <w:basedOn w:val="TableNormal"/>
+    <w:uiPriority w:val="42"/>
+    <w:rsid w:val="00CB5C85"/>
+    <w:rPr>
+      <w:rFonts w:eastAsiaTheme="minorEastAsia"/>
+    </w:rPr>
+    <w:tblPr>
+      <w:tblStyleRowBandSize w:val="1"/>
+      <w:tblStyleColBandSize w:val="1"/>
+      <w:tblBorders>
+        <w:top w:val="single" w:sz="4" w:space="0" w:color="7F7F7F" w:themeColor="text1" w:themeTint="80"/>
+        <w:bottom w:val="single" w:sz="4" w:space="0" w:color="7F7F7F" w:themeColor="text1" w:themeTint="80"/>
+      </w:tblBorders>
+    </w:tblPr>
+    <w:tblStylePr w:type="firstRow">
+      <w:rPr>
+        <w:b/>
+        <w:bCs/>
+      </w:rPr>
+      <w:tblPr/>
+      <w:tcPr>
+        <w:tcBorders>
+          <w:bottom w:val="single" w:sz="4" w:space="0" w:color="7F7F7F" w:themeColor="text1" w:themeTint="80"/>
+        </w:tcBorders>
+      </w:tcPr>
+    </w:tblStylePr>
+    <w:tblStylePr w:type="lastRow">
+      <w:rPr>
+        <w:b/>
+        <w:bCs/>
+      </w:rPr>
+      <w:tblPr/>
+      <w:tcPr>
+        <w:tcBorders>
+          <w:top w:val="single" w:sz="4" w:space="0" w:color="7F7F7F" w:themeColor="text1" w:themeTint="80"/>
+        </w:tcBorders>
+      </w:tcPr>
+    </w:tblStylePr>
+    <w:tblStylePr w:type="firstCol">
+      <w:rPr>
+        <w:b/>
+        <w:bCs/>
+      </w:rPr>
+    </w:tblStylePr>
+    <w:tblStylePr w:type="lastCol">
+      <w:rPr>
+        <w:b/>
+        <w:bCs/>
+      </w:rPr>
+    </w:tblStylePr>
+    <w:tblStylePr w:type="band1Vert">
+      <w:tblPr/>
+      <w:tcPr>
+        <w:tcBorders>
+          <w:left w:val="single" w:sz="4" w:space="0" w:color="7F7F7F" w:themeColor="text1" w:themeTint="80"/>
+          <w:right w:val="single" w:sz="4" w:space="0" w:color="7F7F7F" w:themeColor="text1" w:themeTint="80"/>
+        </w:tcBorders>
+      </w:tcPr>
+    </w:tblStylePr>
+    <w:tblStylePr w:type="band2Vert">
+      <w:tblPr/>
+      <w:tcPr>
+        <w:tcBorders>
+          <w:left w:val="single" w:sz="4" w:space="0" w:color="7F7F7F" w:themeColor="text1" w:themeTint="80"/>
+          <w:right w:val="single" w:sz="4" w:space="0" w:color="7F7F7F" w:themeColor="text1" w:themeTint="80"/>
+        </w:tcBorders>
+      </w:tcPr>
+    </w:tblStylePr>
+    <w:tblStylePr w:type="band1Horz">
+      <w:tblPr/>
+      <w:tcPr>
+        <w:tcBorders>
+          <w:top w:val="single" w:sz="4" w:space="0" w:color="7F7F7F" w:themeColor="text1" w:themeTint="80"/>
+          <w:bottom w:val="single" w:sz="4" w:space="0" w:color="7F7F7F" w:themeColor="text1" w:themeTint="80"/>
+        </w:tcBorders>
+      </w:tcPr>
+    </w:tblStylePr>
   </w:style>
 </w:styles>
 </file>

</xml_diff>